<commit_message>
Se agrega descripcion del controlador y gestor, en la documentacion.
</commit_message>
<xml_diff>
--- a/Documentación Proyecto 1.docx
+++ b/Documentación Proyecto 1.docx
@@ -1,6 +1,6 @@
 
 <file path=word/document.xml><?xml version="1.0" encoding="utf-8"?>
-<w:document xmlns:wpc="http://schemas.microsoft.com/office/word/2010/wordprocessingCanvas" xmlns:cx="http://schemas.microsoft.com/office/drawing/2014/chartex" xmlns:cx1="http://schemas.microsoft.com/office/drawing/2015/9/8/chartex" xmlns:cx2="http://schemas.microsoft.com/office/drawing/2015/10/21/chartex" xmlns:cx3="http://schemas.microsoft.com/office/drawing/2016/5/9/chartex" xmlns:cx4="http://schemas.microsoft.com/office/drawing/2016/5/10/chartex" xmlns:cx5="http://schemas.microsoft.com/office/drawing/2016/5/11/chartex" xmlns:cx6="http://schemas.microsoft.com/office/drawing/2016/5/12/chartex" xmlns:cx7="http://schemas.microsoft.com/office/drawing/2016/5/13/chartex" xmlns:cx8="http://schemas.microsoft.com/office/drawing/2016/5/14/chartex" xmlns:mc="http://schemas.openxmlformats.org/markup-compatibility/2006" xmlns:aink="http://schemas.microsoft.com/office/drawing/2016/ink" xmlns:am3d="http://schemas.microsoft.com/office/drawing/2017/model3d" xmlns:o="urn:schemas-microsoft-com:office:office" xmlns:oel="http://schemas.microsoft.com/office/2019/extlst" xmlns:r="http://schemas.openxmlformats.org/officeDocument/2006/relationships" xmlns:m="http://schemas.openxmlformats.org/officeDocument/2006/math" xmlns:v="urn:schemas-microsoft-com:vml" xmlns:wp14="http://schemas.microsoft.com/office/word/2010/wordprocessingDrawing" xmlns:wp="http://schemas.openxmlformats.org/drawingml/2006/wordprocessingDrawing" xmlns:w10="urn:schemas-microsoft-com:office:word" xmlns:w="http://schemas.openxmlformats.org/wordprocessingml/2006/main" xmlns:w14="http://schemas.microsoft.com/office/word/2010/wordml" xmlns:w15="http://schemas.microsoft.com/office/word/2012/wordml" xmlns:w16cex="http://schemas.microsoft.com/office/word/2018/wordml/cex" xmlns:w16cid="http://schemas.microsoft.com/office/word/2016/wordml/cid" xmlns:w16="http://schemas.microsoft.com/office/word/2018/wordml" xmlns:w16sdtdh="http://schemas.microsoft.com/office/word/2020/wordml/sdtdatahash" xmlns:w16se="http://schemas.microsoft.com/office/word/2015/wordml/symex" xmlns:wpg="http://schemas.microsoft.com/office/word/2010/wordprocessingGroup" xmlns:wpi="http://schemas.microsoft.com/office/word/2010/wordprocessingInk" xmlns:wne="http://schemas.microsoft.com/office/word/2006/wordml" xmlns:wps="http://schemas.microsoft.com/office/word/2010/wordprocessingShape" mc:Ignorable="w14 w15 w16se w16cid w16 w16cex w16sdtdh wp14">
+<w:document xmlns:wpc="http://schemas.microsoft.com/office/word/2010/wordprocessingCanvas" xmlns:cx="http://schemas.microsoft.com/office/drawing/2014/chartex" xmlns:cx1="http://schemas.microsoft.com/office/drawing/2015/9/8/chartex" xmlns:cx2="http://schemas.microsoft.com/office/drawing/2015/10/21/chartex" xmlns:cx3="http://schemas.microsoft.com/office/drawing/2016/5/9/chartex" xmlns:cx4="http://schemas.microsoft.com/office/drawing/2016/5/10/chartex" xmlns:cx5="http://schemas.microsoft.com/office/drawing/2016/5/11/chartex" xmlns:cx6="http://schemas.microsoft.com/office/drawing/2016/5/12/chartex" xmlns:cx7="http://schemas.microsoft.com/office/drawing/2016/5/13/chartex" xmlns:cx8="http://schemas.microsoft.com/office/drawing/2016/5/14/chartex" xmlns:mc="http://schemas.openxmlformats.org/markup-compatibility/2006" xmlns:aink="http://schemas.microsoft.com/office/drawing/2016/ink" xmlns:am3d="http://schemas.microsoft.com/office/drawing/2017/model3d" xmlns:o="urn:schemas-microsoft-com:office:office" xmlns:oel="http://schemas.microsoft.com/office/2019/extlst" xmlns:r="http://schemas.openxmlformats.org/officeDocument/2006/relationships" xmlns:m="http://schemas.openxmlformats.org/officeDocument/2006/math" xmlns:v="urn:schemas-microsoft-com:vml" xmlns:wp14="http://schemas.microsoft.com/office/word/2010/wordprocessingDrawing" xmlns:wp="http://schemas.openxmlformats.org/drawingml/2006/wordprocessingDrawing" xmlns:w10="urn:schemas-microsoft-com:office:word" xmlns:w="http://schemas.openxmlformats.org/wordprocessingml/2006/main" xmlns:w14="http://schemas.microsoft.com/office/word/2010/wordml" xmlns:w15="http://schemas.microsoft.com/office/word/2012/wordml" xmlns:w16cex="http://schemas.microsoft.com/office/word/2018/wordml/cex" xmlns:w16cid="http://schemas.microsoft.com/office/word/2016/wordml/cid" xmlns:w16="http://schemas.microsoft.com/office/word/2018/wordml" xmlns:w16du="http://schemas.microsoft.com/office/word/2023/wordml/word16du" xmlns:w16sdtdh="http://schemas.microsoft.com/office/word/2020/wordml/sdtdatahash" xmlns:w16se="http://schemas.microsoft.com/office/word/2015/wordml/symex" xmlns:wpg="http://schemas.microsoft.com/office/word/2010/wordprocessingGroup" xmlns:wpi="http://schemas.microsoft.com/office/word/2010/wordprocessingInk" xmlns:wne="http://schemas.microsoft.com/office/word/2006/wordml" xmlns:wps="http://schemas.microsoft.com/office/word/2010/wordprocessingShape" mc:Ignorable="w14 w15 w16se w16cid w16 w16cex w16sdtdh wp14">
   <w:body>
     <w:p>
       <w:pPr>
@@ -507,47 +507,29 @@
         </w:rPr>
         <w:t>Controlador:</w:t>
       </w:r>
-    </w:p>
-    <w:p>
-      <w:pPr>
-        <w:pStyle w:val="Prrafodelista"/>
-        <w:autoSpaceDE w:val="0"/>
-        <w:autoSpaceDN w:val="0"/>
-        <w:adjustRightInd w:val="0"/>
-        <w:spacing w:after="0"/>
-        <w:jc w:val="left"/>
-        <w:rPr>
-          <w:rFonts w:ascii="URWPalladioL-Roma" w:hAnsi="URWPalladioL-Roma" w:cs="URWPalladioL-Roma"/>
-          <w14:ligatures w14:val="standardContextual"/>
-        </w:rPr>
-      </w:pPr>
-    </w:p>
-    <w:p>
-      <w:pPr>
-        <w:pStyle w:val="Prrafodelista"/>
-        <w:numPr>
-          <w:ilvl w:val="0"/>
-          <w:numId w:val="1"/>
-        </w:numPr>
-        <w:autoSpaceDE w:val="0"/>
-        <w:autoSpaceDN w:val="0"/>
-        <w:adjustRightInd w:val="0"/>
-        <w:spacing w:after="0"/>
-        <w:jc w:val="left"/>
+      <w:r>
         <w:rPr>
           <w:rFonts w:ascii="URWPalladioL-Roma" w:hAnsi="URWPalladioL-Roma" w:cs="URWPalladioL-Roma"/>
           <w:u w:val="single"/>
           <w14:ligatures w14:val="standardContextual"/>
         </w:rPr>
-      </w:pPr>
-      <w:r>
+        <w:t xml:space="preserve"> Es la clase encargada de gestionar la comunicación entre la parte lógica y grafica del programa, siendo esta clase la directa responsable de comunicar los cambios que deben ser representados a las interfaces de usuario. Añadir, que a pesar de no ser su objetivo esta clase está cargada con algo de lógica debido a que en ocasiones la instrucciones o llamadas de métodos se deben de hacer en cierto orden y bajo ciertas circunstancias.</w:t>
+      </w:r>
+    </w:p>
+    <w:p>
+      <w:pPr>
+        <w:autoSpaceDE w:val="0"/>
+        <w:autoSpaceDN w:val="0"/>
+        <w:adjustRightInd w:val="0"/>
+        <w:spacing w:after="0"/>
+        <w:ind w:left="0"/>
+        <w:jc w:val="left"/>
         <w:rPr>
           <w:rFonts w:ascii="URWPalladioL-Roma" w:hAnsi="URWPalladioL-Roma" w:cs="URWPalladioL-Roma"/>
           <w:u w:val="single"/>
           <w14:ligatures w14:val="standardContextual"/>
         </w:rPr>
-        <w:t>Main:</w:t>
-      </w:r>
+      </w:pPr>
     </w:p>
     <w:p>
       <w:pPr>
@@ -599,7 +581,6 @@
         <w:autoSpaceDN w:val="0"/>
         <w:adjustRightInd w:val="0"/>
         <w:spacing w:after="0"/>
-        <w:jc w:val="left"/>
         <w:rPr>
           <w:rFonts w:ascii="URWPalladioL-Roma" w:hAnsi="URWPalladioL-Roma" w:cs="URWPalladioL-Roma"/>
           <w:u w:val="single"/>
@@ -613,6 +594,14 @@
           <w14:ligatures w14:val="standardContextual"/>
         </w:rPr>
         <w:t>Gestor de partida:</w:t>
+      </w:r>
+      <w:r>
+        <w:rPr>
+          <w:rFonts w:ascii="URWPalladioL-Roma" w:hAnsi="URWPalladioL-Roma" w:cs="URWPalladioL-Roma"/>
+          <w:u w:val="single"/>
+          <w14:ligatures w14:val="standardContextual"/>
+        </w:rPr>
+        <w:t xml:space="preserve"> El gestor de partida es la clase que maneja la interacción entre los organismos y los alimentos, a su vez es aquella que consulta el controlador con el finde ver cuales son los cambios que se deben de representar en las diferentes interfaces de usuario.</w:t>
       </w:r>
     </w:p>
     <w:p>
@@ -791,31 +780,17 @@
       <w:r>
         <w:rPr>
           <w:rFonts w:ascii="URWPalladioL-Roma" w:hAnsi="URWPalladioL-Roma" w:cs="URWPalladioL-Roma"/>
-          <w:highlight w:val="yellow"/>
           <w:u w:val="single"/>
           <w14:ligatures w14:val="standardContextual"/>
         </w:rPr>
-        <w:t>Direccion</w:t>
-      </w:r>
-      <w:r>
-        <w:rPr>
-          <w:rFonts w:ascii="URWPalladioL-Roma" w:hAnsi="URWPalladioL-Roma" w:cs="URWPalladioL-Roma"/>
-          <w:b/>
-          <w:bCs/>
-          <w:highlight w:val="yellow"/>
-          <w:u w:val="single"/>
-          <w14:ligatures w14:val="standardContextual"/>
-        </w:rPr>
-        <w:t>:</w:t>
-      </w:r>
-      <w:r>
-        <w:rPr>
-          <w:rFonts w:ascii="URWPalladioL-Roma" w:hAnsi="URWPalladioL-Roma" w:cs="URWPalladioL-Roma"/>
-          <w:b/>
-          <w:bCs/>
-          <w14:ligatures w14:val="standardContextual"/>
-        </w:rPr>
-        <w:t xml:space="preserve">  ***NO se usa*** creo</w:t>
+        <w:t>Energizante:</w:t>
+      </w:r>
+      <w:r>
+        <w:rPr>
+          <w:rFonts w:ascii="URWPalladioL-Roma" w:hAnsi="URWPalladioL-Roma" w:cs="URWPalladioL-Roma"/>
+          <w14:ligatures w14:val="standardContextual"/>
+        </w:rPr>
+        <w:t xml:space="preserve"> Se utiliza para el alimento que brinda energía a un organismo al ser comido. Tiene métodos que permiten saber si este ya fue comido, o si, al contrario, ninguno ha logrado llegar hasta sus coordenadas.</w:t>
       </w:r>
     </w:p>
     <w:p>
@@ -855,14 +830,30 @@
           <w:u w:val="single"/>
           <w14:ligatures w14:val="standardContextual"/>
         </w:rPr>
-        <w:t>Energizante:</w:t>
-      </w:r>
-      <w:r>
-        <w:rPr>
-          <w:rFonts w:ascii="URWPalladioL-Roma" w:hAnsi="URWPalladioL-Roma" w:cs="URWPalladioL-Roma"/>
-          <w14:ligatures w14:val="standardContextual"/>
-        </w:rPr>
-        <w:t xml:space="preserve"> Se utiliza para el alimento que brinda energía a un organismo al ser comido. Tiene métodos que permiten saber si este ya fue comido, o si, al contrario, ninguno ha logrado llegar hasta sus coordenadas.</w:t>
+        <w:t>V</w:t>
+      </w:r>
+      <w:r>
+        <w:rPr>
+          <w:rFonts w:ascii="URWPalladioL-Roma" w:hAnsi="URWPalladioL-Roma" w:cs="URWPalladioL-Roma"/>
+          <w:u w:val="single"/>
+          <w14:ligatures w14:val="standardContextual"/>
+        </w:rPr>
+        <w:t>isión</w:t>
+      </w:r>
+      <w:r>
+        <w:rPr>
+          <w:rFonts w:ascii="URWPalladioL-Roma" w:hAnsi="URWPalladioL-Roma" w:cs="URWPalladioL-Roma"/>
+          <w:u w:val="single"/>
+          <w14:ligatures w14:val="standardContextual"/>
+        </w:rPr>
+        <w:t>:</w:t>
+      </w:r>
+      <w:r>
+        <w:rPr>
+          <w:rFonts w:ascii="URWPalladioL-Roma" w:hAnsi="URWPalladioL-Roma" w:cs="URWPalladioL-Roma"/>
+          <w14:ligatures w14:val="standardContextual"/>
+        </w:rPr>
+        <w:t xml:space="preserve"> Se utiliza para el alimento que brinda visión a un organismo al ser comido. Tiene métodos que permiten saber si este ya fue comido, o si, al contrario, ninguno ha logrado llegar hasta sus coordenadas.</w:t>
       </w:r>
     </w:p>
     <w:p>
@@ -902,65 +893,14 @@
           <w:u w:val="single"/>
           <w14:ligatures w14:val="standardContextual"/>
         </w:rPr>
-        <w:t>V</w:t>
-      </w:r>
-      <w:r>
-        <w:rPr>
-          <w:rFonts w:ascii="URWPalladioL-Roma" w:hAnsi="URWPalladioL-Roma" w:cs="URWPalladioL-Roma"/>
-          <w:u w:val="single"/>
-          <w14:ligatures w14:val="standardContextual"/>
-        </w:rPr>
-        <w:t>isión</w:t>
-      </w:r>
-      <w:r>
-        <w:rPr>
-          <w:rFonts w:ascii="URWPalladioL-Roma" w:hAnsi="URWPalladioL-Roma" w:cs="URWPalladioL-Roma"/>
-          <w:u w:val="single"/>
-          <w14:ligatures w14:val="standardContextual"/>
-        </w:rPr>
-        <w:t>:</w:t>
-      </w:r>
-      <w:r>
-        <w:rPr>
-          <w:rFonts w:ascii="URWPalladioL-Roma" w:hAnsi="URWPalladioL-Roma" w:cs="URWPalladioL-Roma"/>
-          <w14:ligatures w14:val="standardContextual"/>
-        </w:rPr>
-        <w:t xml:space="preserve"> </w:t>
-      </w:r>
-      <w:r>
-        <w:rPr>
-          <w:rFonts w:ascii="URWPalladioL-Roma" w:hAnsi="URWPalladioL-Roma" w:cs="URWPalladioL-Roma"/>
-          <w14:ligatures w14:val="standardContextual"/>
-        </w:rPr>
-        <w:t xml:space="preserve">Se utiliza para el alimento que brinda </w:t>
-      </w:r>
-      <w:r>
-        <w:rPr>
-          <w:rFonts w:ascii="URWPalladioL-Roma" w:hAnsi="URWPalladioL-Roma" w:cs="URWPalladioL-Roma"/>
-          <w14:ligatures w14:val="standardContextual"/>
-        </w:rPr>
-        <w:t>visión</w:t>
-      </w:r>
-      <w:r>
-        <w:rPr>
-          <w:rFonts w:ascii="URWPalladioL-Roma" w:hAnsi="URWPalladioL-Roma" w:cs="URWPalladioL-Roma"/>
-          <w14:ligatures w14:val="standardContextual"/>
-        </w:rPr>
-        <w:t xml:space="preserve"> a un organismo al ser comido. Tiene métodos que permiten saber si este ya fue comido, o </w:t>
-      </w:r>
-      <w:r>
-        <w:rPr>
-          <w:rFonts w:ascii="URWPalladioL-Roma" w:hAnsi="URWPalladioL-Roma" w:cs="URWPalladioL-Roma"/>
-          <w14:ligatures w14:val="standardContextual"/>
-        </w:rPr>
-        <w:t>si,</w:t>
-      </w:r>
-      <w:r>
-        <w:rPr>
-          <w:rFonts w:ascii="URWPalladioL-Roma" w:hAnsi="URWPalladioL-Roma" w:cs="URWPalladioL-Roma"/>
-          <w14:ligatures w14:val="standardContextual"/>
-        </w:rPr>
-        <w:t xml:space="preserve"> al contrario, ninguno ha logrado llegar hasta sus coordenadas.</w:t>
+        <w:t>Velocidad:</w:t>
+      </w:r>
+      <w:r>
+        <w:rPr>
+          <w:rFonts w:ascii="URWPalladioL-Roma" w:hAnsi="URWPalladioL-Roma" w:cs="URWPalladioL-Roma"/>
+          <w14:ligatures w14:val="standardContextual"/>
+        </w:rPr>
+        <w:t xml:space="preserve"> Se utiliza para el alimento que brinda velocidad a un organismo al ser comido. Tiene métodos que permiten saber si este ya fue comido, o si, al contrario, ninguno ha logrado llegar hasta sus coordenadas.</w:t>
       </w:r>
     </w:p>
     <w:p>
@@ -1000,64 +940,32 @@
           <w:u w:val="single"/>
           <w14:ligatures w14:val="standardContextual"/>
         </w:rPr>
-        <w:t>Velocidad:</w:t>
-      </w:r>
-      <w:r>
-        <w:rPr>
-          <w:rFonts w:ascii="URWPalladioL-Roma" w:hAnsi="URWPalladioL-Roma" w:cs="URWPalladioL-Roma"/>
-          <w14:ligatures w14:val="standardContextual"/>
-        </w:rPr>
-        <w:t xml:space="preserve"> </w:t>
-      </w:r>
-      <w:r>
-        <w:rPr>
-          <w:rFonts w:ascii="URWPalladioL-Roma" w:hAnsi="URWPalladioL-Roma" w:cs="URWPalladioL-Roma"/>
-          <w14:ligatures w14:val="standardContextual"/>
-        </w:rPr>
-        <w:t xml:space="preserve">Se utiliza para el alimento que brinda </w:t>
-      </w:r>
-      <w:r>
-        <w:rPr>
-          <w:rFonts w:ascii="URWPalladioL-Roma" w:hAnsi="URWPalladioL-Roma" w:cs="URWPalladioL-Roma"/>
-          <w14:ligatures w14:val="standardContextual"/>
-        </w:rPr>
-        <w:t>velocidad</w:t>
-      </w:r>
-      <w:r>
-        <w:rPr>
-          <w:rFonts w:ascii="URWPalladioL-Roma" w:hAnsi="URWPalladioL-Roma" w:cs="URWPalladioL-Roma"/>
-          <w14:ligatures w14:val="standardContextual"/>
-        </w:rPr>
-        <w:t xml:space="preserve"> a un organismo al ser comido. Tiene métodos que permiten saber si este ya fue comido, o </w:t>
-      </w:r>
-      <w:r>
-        <w:rPr>
-          <w:rFonts w:ascii="URWPalladioL-Roma" w:hAnsi="URWPalladioL-Roma" w:cs="URWPalladioL-Roma"/>
-          <w14:ligatures w14:val="standardContextual"/>
-        </w:rPr>
-        <w:t>si,</w:t>
-      </w:r>
-      <w:r>
-        <w:rPr>
-          <w:rFonts w:ascii="URWPalladioL-Roma" w:hAnsi="URWPalladioL-Roma" w:cs="URWPalladioL-Roma"/>
-          <w14:ligatures w14:val="standardContextual"/>
-        </w:rPr>
-        <w:t xml:space="preserve"> al contrario, ninguno ha logrado llegar hasta sus coordenadas.</w:t>
-      </w:r>
-    </w:p>
-    <w:p>
-      <w:pPr>
-        <w:autoSpaceDE w:val="0"/>
-        <w:autoSpaceDN w:val="0"/>
-        <w:adjustRightInd w:val="0"/>
-        <w:spacing w:after="0"/>
-        <w:ind w:left="0"/>
-        <w:jc w:val="left"/>
-        <w:rPr>
-          <w:rFonts w:ascii="URWPalladioL-Roma" w:hAnsi="URWPalladioL-Roma" w:cs="URWPalladioL-Roma"/>
-          <w14:ligatures w14:val="standardContextual"/>
-        </w:rPr>
-      </w:pPr>
+        <w:lastRenderedPageBreak/>
+        <w:t>Velocista:</w:t>
+      </w:r>
+      <w:r>
+        <w:rPr>
+          <w:rFonts w:ascii="URWPalladioL-Roma" w:hAnsi="URWPalladioL-Roma" w:cs="URWPalladioL-Roma"/>
+          <w14:ligatures w14:val="standardContextual"/>
+        </w:rPr>
+        <w:t xml:space="preserve"> Esta clase, es para que un organismo </w:t>
+      </w:r>
+      <w:r>
+        <w:rPr>
+          <w:rFonts w:ascii="URWPalladioL-Roma" w:hAnsi="URWPalladioL-Roma" w:cs="URWPalladioL-Roma"/>
+          <w:i/>
+          <w:iCs/>
+          <w14:ligatures w14:val="standardContextual"/>
+        </w:rPr>
+        <w:t>random</w:t>
+      </w:r>
+      <w:r>
+        <w:rPr>
+          <w:rFonts w:ascii="URWPalladioL-Roma" w:hAnsi="URWPalladioL-Roma" w:cs="URWPalladioL-Roma"/>
+          <w14:ligatures w14:val="standardContextual"/>
+        </w:rPr>
+        <w:t>, tome el tipo velocista y con esto, además de la energía, siempre se enfoque en conseguir aumentar su atributo de velocidad.</w:t>
+      </w:r>
     </w:p>
     <w:p>
       <w:pPr>
@@ -1082,7 +990,7 @@
           <w:u w:val="single"/>
           <w14:ligatures w14:val="standardContextual"/>
         </w:rPr>
-        <w:t>Velocista:</w:t>
+        <w:t>Visionador:</w:t>
       </w:r>
       <w:r>
         <w:rPr>
@@ -1098,63 +1006,6 @@
           <w:iCs/>
           <w14:ligatures w14:val="standardContextual"/>
         </w:rPr>
-        <w:t>random</w:t>
-      </w:r>
-      <w:r>
-        <w:rPr>
-          <w:rFonts w:ascii="URWPalladioL-Roma" w:hAnsi="URWPalladioL-Roma" w:cs="URWPalladioL-Roma"/>
-          <w14:ligatures w14:val="standardContextual"/>
-        </w:rPr>
-        <w:t>, tome el tipo velocista y con esto, además de la energía, siempre se enfoque en conseguir aumentar su atributo de velocidad.</w:t>
-      </w:r>
-    </w:p>
-    <w:p>
-      <w:pPr>
-        <w:pStyle w:val="Prrafodelista"/>
-        <w:numPr>
-          <w:ilvl w:val="0"/>
-          <w:numId w:val="4"/>
-        </w:numPr>
-        <w:autoSpaceDE w:val="0"/>
-        <w:autoSpaceDN w:val="0"/>
-        <w:adjustRightInd w:val="0"/>
-        <w:spacing w:after="0"/>
-        <w:jc w:val="left"/>
-        <w:rPr>
-          <w:rFonts w:ascii="URWPalladioL-Roma" w:hAnsi="URWPalladioL-Roma" w:cs="URWPalladioL-Roma"/>
-          <w14:ligatures w14:val="standardContextual"/>
-        </w:rPr>
-      </w:pPr>
-      <w:r>
-        <w:rPr>
-          <w:rFonts w:ascii="URWPalladioL-Roma" w:hAnsi="URWPalladioL-Roma" w:cs="URWPalladioL-Roma"/>
-          <w:u w:val="single"/>
-          <w14:ligatures w14:val="standardContextual"/>
-        </w:rPr>
-        <w:lastRenderedPageBreak/>
-        <w:t>Visionador:</w:t>
-      </w:r>
-      <w:r>
-        <w:rPr>
-          <w:rFonts w:ascii="URWPalladioL-Roma" w:hAnsi="URWPalladioL-Roma" w:cs="URWPalladioL-Roma"/>
-          <w14:ligatures w14:val="standardContextual"/>
-        </w:rPr>
-        <w:t xml:space="preserve"> </w:t>
-      </w:r>
-      <w:r>
-        <w:rPr>
-          <w:rFonts w:ascii="URWPalladioL-Roma" w:hAnsi="URWPalladioL-Roma" w:cs="URWPalladioL-Roma"/>
-          <w14:ligatures w14:val="standardContextual"/>
-        </w:rPr>
-        <w:t xml:space="preserve">Esta clase, es para que un organismo </w:t>
-      </w:r>
-      <w:r>
-        <w:rPr>
-          <w:rFonts w:ascii="URWPalladioL-Roma" w:hAnsi="URWPalladioL-Roma" w:cs="URWPalladioL-Roma"/>
-          <w:i/>
-          <w:iCs/>
-          <w14:ligatures w14:val="standardContextual"/>
-        </w:rPr>
         <w:t>random,</w:t>
       </w:r>
       <w:r>
@@ -1162,35 +1013,7 @@
           <w:rFonts w:ascii="URWPalladioL-Roma" w:hAnsi="URWPalladioL-Roma" w:cs="URWPalladioL-Roma"/>
           <w14:ligatures w14:val="standardContextual"/>
         </w:rPr>
-        <w:t xml:space="preserve"> tome el tipo v</w:t>
-      </w:r>
-      <w:r>
-        <w:rPr>
-          <w:rFonts w:ascii="URWPalladioL-Roma" w:hAnsi="URWPalladioL-Roma" w:cs="URWPalladioL-Roma"/>
-          <w14:ligatures w14:val="standardContextual"/>
-        </w:rPr>
-        <w:t>isionador</w:t>
-      </w:r>
-      <w:r>
-        <w:rPr>
-          <w:rFonts w:ascii="URWPalladioL-Roma" w:hAnsi="URWPalladioL-Roma" w:cs="URWPalladioL-Roma"/>
-          <w14:ligatures w14:val="standardContextual"/>
-        </w:rPr>
-        <w:t xml:space="preserve"> y con esto, además de la energía, siempre se enfoque en conseguir aumentar su atributo de </w:t>
-      </w:r>
-      <w:r>
-        <w:rPr>
-          <w:rFonts w:ascii="URWPalladioL-Roma" w:hAnsi="URWPalladioL-Roma" w:cs="URWPalladioL-Roma"/>
-          <w14:ligatures w14:val="standardContextual"/>
-        </w:rPr>
-        <w:t>visión</w:t>
-      </w:r>
-      <w:r>
-        <w:rPr>
-          <w:rFonts w:ascii="URWPalladioL-Roma" w:hAnsi="URWPalladioL-Roma" w:cs="URWPalladioL-Roma"/>
-          <w14:ligatures w14:val="standardContextual"/>
-        </w:rPr>
-        <w:t>.</w:t>
+        <w:t xml:space="preserve"> tome el tipo visionador y con esto, además de la energía, siempre se enfoque en conseguir aumentar su atributo de visión.</w:t>
       </w:r>
     </w:p>
     <w:p>
@@ -1592,7 +1415,15 @@
           <w:rFonts w:ascii="URWPalladioL-Roma" w:hAnsi="URWPalladioL-Roma" w:cs="URWPalladioL-Roma"/>
           <w14:ligatures w14:val="standardContextual"/>
         </w:rPr>
-        <w:t>Por otro lado, el polimorfismo permite que diferentes objetos de diferentes clases se comporten de la misma manera. En el contexto de un juego donde se pasan atributos de organismos a organismos e igual con alimentos, esto significa que se pueden crear diferentes tipos de alimentos que tengan diferentes propiedades nutricionales y que puedan ser consumidos por diferentes tipos de organismos, sin importar la clase a la que pertenecen.</w:t>
+        <w:t xml:space="preserve">Por otro lado, el polimorfismo permite que diferentes objetos de diferentes clases se comporten de la misma manera. En el contexto de un juego donde se pasan atributos de organismos a organismos e igual con alimentos, esto significa que se pueden crear </w:t>
+      </w:r>
+      <w:r>
+        <w:rPr>
+          <w:rFonts w:ascii="URWPalladioL-Roma" w:hAnsi="URWPalladioL-Roma" w:cs="URWPalladioL-Roma"/>
+          <w14:ligatures w14:val="standardContextual"/>
+        </w:rPr>
+        <w:lastRenderedPageBreak/>
+        <w:t>diferentes tipos de alimentos que tengan diferentes propiedades nutricionales y que puedan ser consumidos por diferentes tipos de organismos, sin importar la clase a la que pertenecen.</w:t>
       </w:r>
     </w:p>
     <w:p>
@@ -2376,7 +2207,7 @@
 </file>
 
 <file path=word/endnotes.xml><?xml version="1.0" encoding="utf-8"?>
-<w:endnotes xmlns:wpc="http://schemas.microsoft.com/office/word/2010/wordprocessingCanvas" xmlns:cx="http://schemas.microsoft.com/office/drawing/2014/chartex" xmlns:cx1="http://schemas.microsoft.com/office/drawing/2015/9/8/chartex" xmlns:cx2="http://schemas.microsoft.com/office/drawing/2015/10/21/chartex" xmlns:cx3="http://schemas.microsoft.com/office/drawing/2016/5/9/chartex" xmlns:cx4="http://schemas.microsoft.com/office/drawing/2016/5/10/chartex" xmlns:cx5="http://schemas.microsoft.com/office/drawing/2016/5/11/chartex" xmlns:cx6="http://schemas.microsoft.com/office/drawing/2016/5/12/chartex" xmlns:cx7="http://schemas.microsoft.com/office/drawing/2016/5/13/chartex" xmlns:cx8="http://schemas.microsoft.com/office/drawing/2016/5/14/chartex" xmlns:mc="http://schemas.openxmlformats.org/markup-compatibility/2006" xmlns:aink="http://schemas.microsoft.com/office/drawing/2016/ink" xmlns:am3d="http://schemas.microsoft.com/office/drawing/2017/model3d" xmlns:o="urn:schemas-microsoft-com:office:office" xmlns:oel="http://schemas.microsoft.com/office/2019/extlst" xmlns:r="http://schemas.openxmlformats.org/officeDocument/2006/relationships" xmlns:m="http://schemas.openxmlformats.org/officeDocument/2006/math" xmlns:v="urn:schemas-microsoft-com:vml" xmlns:wp14="http://schemas.microsoft.com/office/word/2010/wordprocessingDrawing" xmlns:wp="http://schemas.openxmlformats.org/drawingml/2006/wordprocessingDrawing" xmlns:w10="urn:schemas-microsoft-com:office:word" xmlns:w="http://schemas.openxmlformats.org/wordprocessingml/2006/main" xmlns:w14="http://schemas.microsoft.com/office/word/2010/wordml" xmlns:w15="http://schemas.microsoft.com/office/word/2012/wordml" xmlns:w16cex="http://schemas.microsoft.com/office/word/2018/wordml/cex" xmlns:w16cid="http://schemas.microsoft.com/office/word/2016/wordml/cid" xmlns:w16="http://schemas.microsoft.com/office/word/2018/wordml" xmlns:w16sdtdh="http://schemas.microsoft.com/office/word/2020/wordml/sdtdatahash" xmlns:w16se="http://schemas.microsoft.com/office/word/2015/wordml/symex" xmlns:wpg="http://schemas.microsoft.com/office/word/2010/wordprocessingGroup" xmlns:wpi="http://schemas.microsoft.com/office/word/2010/wordprocessingInk" xmlns:wne="http://schemas.microsoft.com/office/word/2006/wordml" xmlns:wps="http://schemas.microsoft.com/office/word/2010/wordprocessingShape" mc:Ignorable="w14 w15 w16se w16cid w16 w16cex w16sdtdh wp14">
+<w:endnotes xmlns:wpc="http://schemas.microsoft.com/office/word/2010/wordprocessingCanvas" xmlns:cx="http://schemas.microsoft.com/office/drawing/2014/chartex" xmlns:cx1="http://schemas.microsoft.com/office/drawing/2015/9/8/chartex" xmlns:cx2="http://schemas.microsoft.com/office/drawing/2015/10/21/chartex" xmlns:cx3="http://schemas.microsoft.com/office/drawing/2016/5/9/chartex" xmlns:cx4="http://schemas.microsoft.com/office/drawing/2016/5/10/chartex" xmlns:cx5="http://schemas.microsoft.com/office/drawing/2016/5/11/chartex" xmlns:cx6="http://schemas.microsoft.com/office/drawing/2016/5/12/chartex" xmlns:cx7="http://schemas.microsoft.com/office/drawing/2016/5/13/chartex" xmlns:cx8="http://schemas.microsoft.com/office/drawing/2016/5/14/chartex" xmlns:mc="http://schemas.openxmlformats.org/markup-compatibility/2006" xmlns:aink="http://schemas.microsoft.com/office/drawing/2016/ink" xmlns:am3d="http://schemas.microsoft.com/office/drawing/2017/model3d" xmlns:o="urn:schemas-microsoft-com:office:office" xmlns:oel="http://schemas.microsoft.com/office/2019/extlst" xmlns:r="http://schemas.openxmlformats.org/officeDocument/2006/relationships" xmlns:m="http://schemas.openxmlformats.org/officeDocument/2006/math" xmlns:v="urn:schemas-microsoft-com:vml" xmlns:wp14="http://schemas.microsoft.com/office/word/2010/wordprocessingDrawing" xmlns:wp="http://schemas.openxmlformats.org/drawingml/2006/wordprocessingDrawing" xmlns:w10="urn:schemas-microsoft-com:office:word" xmlns:w="http://schemas.openxmlformats.org/wordprocessingml/2006/main" xmlns:w14="http://schemas.microsoft.com/office/word/2010/wordml" xmlns:w15="http://schemas.microsoft.com/office/word/2012/wordml" xmlns:w16cex="http://schemas.microsoft.com/office/word/2018/wordml/cex" xmlns:w16cid="http://schemas.microsoft.com/office/word/2016/wordml/cid" xmlns:w16="http://schemas.microsoft.com/office/word/2018/wordml" xmlns:w16du="http://schemas.microsoft.com/office/word/2023/wordml/word16du" xmlns:w16sdtdh="http://schemas.microsoft.com/office/word/2020/wordml/sdtdatahash" xmlns:w16se="http://schemas.microsoft.com/office/word/2015/wordml/symex" xmlns:wpg="http://schemas.microsoft.com/office/word/2010/wordprocessingGroup" xmlns:wpi="http://schemas.microsoft.com/office/word/2010/wordprocessingInk" xmlns:wne="http://schemas.microsoft.com/office/word/2006/wordml" xmlns:wps="http://schemas.microsoft.com/office/word/2010/wordprocessingShape" mc:Ignorable="w14 w15 w16se w16cid w16 w16cex w16sdtdh wp14">
   <w:endnote w:type="separator" w:id="-1">
     <w:p>
       <w:pPr>
@@ -2401,7 +2232,7 @@
 </file>
 
 <file path=word/footer1.xml><?xml version="1.0" encoding="utf-8"?>
-<w:ftr xmlns:wpc="http://schemas.microsoft.com/office/word/2010/wordprocessingCanvas" xmlns:cx="http://schemas.microsoft.com/office/drawing/2014/chartex" xmlns:cx1="http://schemas.microsoft.com/office/drawing/2015/9/8/chartex" xmlns:cx2="http://schemas.microsoft.com/office/drawing/2015/10/21/chartex" xmlns:cx3="http://schemas.microsoft.com/office/drawing/2016/5/9/chartex" xmlns:cx4="http://schemas.microsoft.com/office/drawing/2016/5/10/chartex" xmlns:cx5="http://schemas.microsoft.com/office/drawing/2016/5/11/chartex" xmlns:cx6="http://schemas.microsoft.com/office/drawing/2016/5/12/chartex" xmlns:cx7="http://schemas.microsoft.com/office/drawing/2016/5/13/chartex" xmlns:cx8="http://schemas.microsoft.com/office/drawing/2016/5/14/chartex" xmlns:mc="http://schemas.openxmlformats.org/markup-compatibility/2006" xmlns:aink="http://schemas.microsoft.com/office/drawing/2016/ink" xmlns:am3d="http://schemas.microsoft.com/office/drawing/2017/model3d" xmlns:o="urn:schemas-microsoft-com:office:office" xmlns:oel="http://schemas.microsoft.com/office/2019/extlst" xmlns:r="http://schemas.openxmlformats.org/officeDocument/2006/relationships" xmlns:m="http://schemas.openxmlformats.org/officeDocument/2006/math" xmlns:v="urn:schemas-microsoft-com:vml" xmlns:wp14="http://schemas.microsoft.com/office/word/2010/wordprocessingDrawing" xmlns:wp="http://schemas.openxmlformats.org/drawingml/2006/wordprocessingDrawing" xmlns:w10="urn:schemas-microsoft-com:office:word" xmlns:w="http://schemas.openxmlformats.org/wordprocessingml/2006/main" xmlns:w14="http://schemas.microsoft.com/office/word/2010/wordml" xmlns:w15="http://schemas.microsoft.com/office/word/2012/wordml" xmlns:w16cex="http://schemas.microsoft.com/office/word/2018/wordml/cex" xmlns:w16cid="http://schemas.microsoft.com/office/word/2016/wordml/cid" xmlns:w16="http://schemas.microsoft.com/office/word/2018/wordml" xmlns:w16sdtdh="http://schemas.microsoft.com/office/word/2020/wordml/sdtdatahash" xmlns:w16se="http://schemas.microsoft.com/office/word/2015/wordml/symex" xmlns:wpg="http://schemas.microsoft.com/office/word/2010/wordprocessingGroup" xmlns:wpi="http://schemas.microsoft.com/office/word/2010/wordprocessingInk" xmlns:wne="http://schemas.microsoft.com/office/word/2006/wordml" xmlns:wps="http://schemas.microsoft.com/office/word/2010/wordprocessingShape" mc:Ignorable="w14 w15 w16se w16cid w16 w16cex w16sdtdh wp14">
+<w:ftr xmlns:wpc="http://schemas.microsoft.com/office/word/2010/wordprocessingCanvas" xmlns:cx="http://schemas.microsoft.com/office/drawing/2014/chartex" xmlns:cx1="http://schemas.microsoft.com/office/drawing/2015/9/8/chartex" xmlns:cx2="http://schemas.microsoft.com/office/drawing/2015/10/21/chartex" xmlns:cx3="http://schemas.microsoft.com/office/drawing/2016/5/9/chartex" xmlns:cx4="http://schemas.microsoft.com/office/drawing/2016/5/10/chartex" xmlns:cx5="http://schemas.microsoft.com/office/drawing/2016/5/11/chartex" xmlns:cx6="http://schemas.microsoft.com/office/drawing/2016/5/12/chartex" xmlns:cx7="http://schemas.microsoft.com/office/drawing/2016/5/13/chartex" xmlns:cx8="http://schemas.microsoft.com/office/drawing/2016/5/14/chartex" xmlns:mc="http://schemas.openxmlformats.org/markup-compatibility/2006" xmlns:aink="http://schemas.microsoft.com/office/drawing/2016/ink" xmlns:am3d="http://schemas.microsoft.com/office/drawing/2017/model3d" xmlns:o="urn:schemas-microsoft-com:office:office" xmlns:oel="http://schemas.microsoft.com/office/2019/extlst" xmlns:r="http://schemas.openxmlformats.org/officeDocument/2006/relationships" xmlns:m="http://schemas.openxmlformats.org/officeDocument/2006/math" xmlns:v="urn:schemas-microsoft-com:vml" xmlns:wp14="http://schemas.microsoft.com/office/word/2010/wordprocessingDrawing" xmlns:wp="http://schemas.openxmlformats.org/drawingml/2006/wordprocessingDrawing" xmlns:w10="urn:schemas-microsoft-com:office:word" xmlns:w="http://schemas.openxmlformats.org/wordprocessingml/2006/main" xmlns:w14="http://schemas.microsoft.com/office/word/2010/wordml" xmlns:w15="http://schemas.microsoft.com/office/word/2012/wordml" xmlns:w16cex="http://schemas.microsoft.com/office/word/2018/wordml/cex" xmlns:w16cid="http://schemas.microsoft.com/office/word/2016/wordml/cid" xmlns:w16="http://schemas.microsoft.com/office/word/2018/wordml" xmlns:w16du="http://schemas.microsoft.com/office/word/2023/wordml/word16du" xmlns:w16sdtdh="http://schemas.microsoft.com/office/word/2020/wordml/sdtdatahash" xmlns:w16se="http://schemas.microsoft.com/office/word/2015/wordml/symex" xmlns:wpg="http://schemas.microsoft.com/office/word/2010/wordprocessingGroup" xmlns:wpi="http://schemas.microsoft.com/office/word/2010/wordprocessingInk" xmlns:wne="http://schemas.microsoft.com/office/word/2006/wordml" xmlns:wps="http://schemas.microsoft.com/office/word/2010/wordprocessingShape" mc:Ignorable="w14 w15 w16se w16cid w16 w16cex w16sdtdh wp14">
   <w:sdt>
     <w:sdtPr>
       <w:id w:val="896166568"/>
@@ -2495,7 +2326,7 @@
 </file>
 
 <file path=word/footnotes.xml><?xml version="1.0" encoding="utf-8"?>
-<w:footnotes xmlns:wpc="http://schemas.microsoft.com/office/word/2010/wordprocessingCanvas" xmlns:cx="http://schemas.microsoft.com/office/drawing/2014/chartex" xmlns:cx1="http://schemas.microsoft.com/office/drawing/2015/9/8/chartex" xmlns:cx2="http://schemas.microsoft.com/office/drawing/2015/10/21/chartex" xmlns:cx3="http://schemas.microsoft.com/office/drawing/2016/5/9/chartex" xmlns:cx4="http://schemas.microsoft.com/office/drawing/2016/5/10/chartex" xmlns:cx5="http://schemas.microsoft.com/office/drawing/2016/5/11/chartex" xmlns:cx6="http://schemas.microsoft.com/office/drawing/2016/5/12/chartex" xmlns:cx7="http://schemas.microsoft.com/office/drawing/2016/5/13/chartex" xmlns:cx8="http://schemas.microsoft.com/office/drawing/2016/5/14/chartex" xmlns:mc="http://schemas.openxmlformats.org/markup-compatibility/2006" xmlns:aink="http://schemas.microsoft.com/office/drawing/2016/ink" xmlns:am3d="http://schemas.microsoft.com/office/drawing/2017/model3d" xmlns:o="urn:schemas-microsoft-com:office:office" xmlns:oel="http://schemas.microsoft.com/office/2019/extlst" xmlns:r="http://schemas.openxmlformats.org/officeDocument/2006/relationships" xmlns:m="http://schemas.openxmlformats.org/officeDocument/2006/math" xmlns:v="urn:schemas-microsoft-com:vml" xmlns:wp14="http://schemas.microsoft.com/office/word/2010/wordprocessingDrawing" xmlns:wp="http://schemas.openxmlformats.org/drawingml/2006/wordprocessingDrawing" xmlns:w10="urn:schemas-microsoft-com:office:word" xmlns:w="http://schemas.openxmlformats.org/wordprocessingml/2006/main" xmlns:w14="http://schemas.microsoft.com/office/word/2010/wordml" xmlns:w15="http://schemas.microsoft.com/office/word/2012/wordml" xmlns:w16cex="http://schemas.microsoft.com/office/word/2018/wordml/cex" xmlns:w16cid="http://schemas.microsoft.com/office/word/2016/wordml/cid" xmlns:w16="http://schemas.microsoft.com/office/word/2018/wordml" xmlns:w16sdtdh="http://schemas.microsoft.com/office/word/2020/wordml/sdtdatahash" xmlns:w16se="http://schemas.microsoft.com/office/word/2015/wordml/symex" xmlns:wpg="http://schemas.microsoft.com/office/word/2010/wordprocessingGroup" xmlns:wpi="http://schemas.microsoft.com/office/word/2010/wordprocessingInk" xmlns:wne="http://schemas.microsoft.com/office/word/2006/wordml" xmlns:wps="http://schemas.microsoft.com/office/word/2010/wordprocessingShape" mc:Ignorable="w14 w15 w16se w16cid w16 w16cex w16sdtdh wp14">
+<w:footnotes xmlns:wpc="http://schemas.microsoft.com/office/word/2010/wordprocessingCanvas" xmlns:cx="http://schemas.microsoft.com/office/drawing/2014/chartex" xmlns:cx1="http://schemas.microsoft.com/office/drawing/2015/9/8/chartex" xmlns:cx2="http://schemas.microsoft.com/office/drawing/2015/10/21/chartex" xmlns:cx3="http://schemas.microsoft.com/office/drawing/2016/5/9/chartex" xmlns:cx4="http://schemas.microsoft.com/office/drawing/2016/5/10/chartex" xmlns:cx5="http://schemas.microsoft.com/office/drawing/2016/5/11/chartex" xmlns:cx6="http://schemas.microsoft.com/office/drawing/2016/5/12/chartex" xmlns:cx7="http://schemas.microsoft.com/office/drawing/2016/5/13/chartex" xmlns:cx8="http://schemas.microsoft.com/office/drawing/2016/5/14/chartex" xmlns:mc="http://schemas.openxmlformats.org/markup-compatibility/2006" xmlns:aink="http://schemas.microsoft.com/office/drawing/2016/ink" xmlns:am3d="http://schemas.microsoft.com/office/drawing/2017/model3d" xmlns:o="urn:schemas-microsoft-com:office:office" xmlns:oel="http://schemas.microsoft.com/office/2019/extlst" xmlns:r="http://schemas.openxmlformats.org/officeDocument/2006/relationships" xmlns:m="http://schemas.openxmlformats.org/officeDocument/2006/math" xmlns:v="urn:schemas-microsoft-com:vml" xmlns:wp14="http://schemas.microsoft.com/office/word/2010/wordprocessingDrawing" xmlns:wp="http://schemas.openxmlformats.org/drawingml/2006/wordprocessingDrawing" xmlns:w10="urn:schemas-microsoft-com:office:word" xmlns:w="http://schemas.openxmlformats.org/wordprocessingml/2006/main" xmlns:w14="http://schemas.microsoft.com/office/word/2010/wordml" xmlns:w15="http://schemas.microsoft.com/office/word/2012/wordml" xmlns:w16cex="http://schemas.microsoft.com/office/word/2018/wordml/cex" xmlns:w16cid="http://schemas.microsoft.com/office/word/2016/wordml/cid" xmlns:w16="http://schemas.microsoft.com/office/word/2018/wordml" xmlns:w16du="http://schemas.microsoft.com/office/word/2023/wordml/word16du" xmlns:w16sdtdh="http://schemas.microsoft.com/office/word/2020/wordml/sdtdatahash" xmlns:w16se="http://schemas.microsoft.com/office/word/2015/wordml/symex" xmlns:wpg="http://schemas.microsoft.com/office/word/2010/wordprocessingGroup" xmlns:wpi="http://schemas.microsoft.com/office/word/2010/wordprocessingInk" xmlns:wne="http://schemas.microsoft.com/office/word/2006/wordml" xmlns:wps="http://schemas.microsoft.com/office/word/2010/wordprocessingShape" mc:Ignorable="w14 w15 w16se w16cid w16 w16cex w16sdtdh wp14">
   <w:footnote w:type="separator" w:id="-1">
     <w:p>
       <w:pPr>
@@ -2520,7 +2351,7 @@
 </file>
 
 <file path=word/numbering.xml><?xml version="1.0" encoding="utf-8"?>
-<w:numbering xmlns:wpc="http://schemas.microsoft.com/office/word/2010/wordprocessingCanvas" xmlns:cx="http://schemas.microsoft.com/office/drawing/2014/chartex" xmlns:cx1="http://schemas.microsoft.com/office/drawing/2015/9/8/chartex" xmlns:cx2="http://schemas.microsoft.com/office/drawing/2015/10/21/chartex" xmlns:cx3="http://schemas.microsoft.com/office/drawing/2016/5/9/chartex" xmlns:cx4="http://schemas.microsoft.com/office/drawing/2016/5/10/chartex" xmlns:cx5="http://schemas.microsoft.com/office/drawing/2016/5/11/chartex" xmlns:cx6="http://schemas.microsoft.com/office/drawing/2016/5/12/chartex" xmlns:cx7="http://schemas.microsoft.com/office/drawing/2016/5/13/chartex" xmlns:cx8="http://schemas.microsoft.com/office/drawing/2016/5/14/chartex" xmlns:mc="http://schemas.openxmlformats.org/markup-compatibility/2006" xmlns:aink="http://schemas.microsoft.com/office/drawing/2016/ink" xmlns:am3d="http://schemas.microsoft.com/office/drawing/2017/model3d" xmlns:o="urn:schemas-microsoft-com:office:office" xmlns:oel="http://schemas.microsoft.com/office/2019/extlst" xmlns:r="http://schemas.openxmlformats.org/officeDocument/2006/relationships" xmlns:m="http://schemas.openxmlformats.org/officeDocument/2006/math" xmlns:v="urn:schemas-microsoft-com:vml" xmlns:wp14="http://schemas.microsoft.com/office/word/2010/wordprocessingDrawing" xmlns:wp="http://schemas.openxmlformats.org/drawingml/2006/wordprocessingDrawing" xmlns:w10="urn:schemas-microsoft-com:office:word" xmlns:w="http://schemas.openxmlformats.org/wordprocessingml/2006/main" xmlns:w14="http://schemas.microsoft.com/office/word/2010/wordml" xmlns:w15="http://schemas.microsoft.com/office/word/2012/wordml" xmlns:w16cex="http://schemas.microsoft.com/office/word/2018/wordml/cex" xmlns:w16cid="http://schemas.microsoft.com/office/word/2016/wordml/cid" xmlns:w16="http://schemas.microsoft.com/office/word/2018/wordml" xmlns:w16sdtdh="http://schemas.microsoft.com/office/word/2020/wordml/sdtdatahash" xmlns:w16se="http://schemas.microsoft.com/office/word/2015/wordml/symex" xmlns:wpg="http://schemas.microsoft.com/office/word/2010/wordprocessingGroup" xmlns:wpi="http://schemas.microsoft.com/office/word/2010/wordprocessingInk" xmlns:wne="http://schemas.microsoft.com/office/word/2006/wordml" xmlns:wps="http://schemas.microsoft.com/office/word/2010/wordprocessingShape" mc:Ignorable="w14 w15 w16se w16cid w16 w16cex w16sdtdh wp14">
+<w:numbering xmlns:wpc="http://schemas.microsoft.com/office/word/2010/wordprocessingCanvas" xmlns:cx="http://schemas.microsoft.com/office/drawing/2014/chartex" xmlns:cx1="http://schemas.microsoft.com/office/drawing/2015/9/8/chartex" xmlns:cx2="http://schemas.microsoft.com/office/drawing/2015/10/21/chartex" xmlns:cx3="http://schemas.microsoft.com/office/drawing/2016/5/9/chartex" xmlns:cx4="http://schemas.microsoft.com/office/drawing/2016/5/10/chartex" xmlns:cx5="http://schemas.microsoft.com/office/drawing/2016/5/11/chartex" xmlns:cx6="http://schemas.microsoft.com/office/drawing/2016/5/12/chartex" xmlns:cx7="http://schemas.microsoft.com/office/drawing/2016/5/13/chartex" xmlns:cx8="http://schemas.microsoft.com/office/drawing/2016/5/14/chartex" xmlns:mc="http://schemas.openxmlformats.org/markup-compatibility/2006" xmlns:aink="http://schemas.microsoft.com/office/drawing/2016/ink" xmlns:am3d="http://schemas.microsoft.com/office/drawing/2017/model3d" xmlns:o="urn:schemas-microsoft-com:office:office" xmlns:oel="http://schemas.microsoft.com/office/2019/extlst" xmlns:r="http://schemas.openxmlformats.org/officeDocument/2006/relationships" xmlns:m="http://schemas.openxmlformats.org/officeDocument/2006/math" xmlns:v="urn:schemas-microsoft-com:vml" xmlns:wp14="http://schemas.microsoft.com/office/word/2010/wordprocessingDrawing" xmlns:wp="http://schemas.openxmlformats.org/drawingml/2006/wordprocessingDrawing" xmlns:w10="urn:schemas-microsoft-com:office:word" xmlns:w="http://schemas.openxmlformats.org/wordprocessingml/2006/main" xmlns:w14="http://schemas.microsoft.com/office/word/2010/wordml" xmlns:w15="http://schemas.microsoft.com/office/word/2012/wordml" xmlns:w16cex="http://schemas.microsoft.com/office/word/2018/wordml/cex" xmlns:w16cid="http://schemas.microsoft.com/office/word/2016/wordml/cid" xmlns:w16="http://schemas.microsoft.com/office/word/2018/wordml" xmlns:w16du="http://schemas.microsoft.com/office/word/2023/wordml/word16du" xmlns:w16sdtdh="http://schemas.microsoft.com/office/word/2020/wordml/sdtdatahash" xmlns:w16se="http://schemas.microsoft.com/office/word/2015/wordml/symex" xmlns:wpg="http://schemas.microsoft.com/office/word/2010/wordprocessingGroup" xmlns:wpi="http://schemas.microsoft.com/office/word/2010/wordprocessingInk" xmlns:wne="http://schemas.microsoft.com/office/word/2006/wordml" xmlns:wps="http://schemas.microsoft.com/office/word/2010/wordprocessingShape" mc:Ignorable="w14 w15 w16se w16cid w16 w16cex w16sdtdh wp14">
   <w:abstractNum w:abstractNumId="0" w15:restartNumberingAfterBreak="0">
     <w:nsid w:val="0456063C"/>
     <w:multiLevelType w:val="hybridMultilevel"/>

</xml_diff>

<commit_message>
Cambios pequeños en documento escrito del proyecto.
Se realizaron mínimos cambios en el documento "Documentación Proyecto 1"
</commit_message>
<xml_diff>
--- a/Documentación Proyecto 1.docx
+++ b/Documentación Proyecto 1.docx
@@ -1,6 +1,6 @@
 
 <file path=word/document.xml><?xml version="1.0" encoding="utf-8"?>
-<w:document xmlns:wpc="http://schemas.microsoft.com/office/word/2010/wordprocessingCanvas" xmlns:cx="http://schemas.microsoft.com/office/drawing/2014/chartex" xmlns:cx1="http://schemas.microsoft.com/office/drawing/2015/9/8/chartex" xmlns:cx2="http://schemas.microsoft.com/office/drawing/2015/10/21/chartex" xmlns:cx3="http://schemas.microsoft.com/office/drawing/2016/5/9/chartex" xmlns:cx4="http://schemas.microsoft.com/office/drawing/2016/5/10/chartex" xmlns:cx5="http://schemas.microsoft.com/office/drawing/2016/5/11/chartex" xmlns:cx6="http://schemas.microsoft.com/office/drawing/2016/5/12/chartex" xmlns:cx7="http://schemas.microsoft.com/office/drawing/2016/5/13/chartex" xmlns:cx8="http://schemas.microsoft.com/office/drawing/2016/5/14/chartex" xmlns:mc="http://schemas.openxmlformats.org/markup-compatibility/2006" xmlns:aink="http://schemas.microsoft.com/office/drawing/2016/ink" xmlns:am3d="http://schemas.microsoft.com/office/drawing/2017/model3d" xmlns:o="urn:schemas-microsoft-com:office:office" xmlns:oel="http://schemas.microsoft.com/office/2019/extlst" xmlns:r="http://schemas.openxmlformats.org/officeDocument/2006/relationships" xmlns:m="http://schemas.openxmlformats.org/officeDocument/2006/math" xmlns:v="urn:schemas-microsoft-com:vml" xmlns:wp14="http://schemas.microsoft.com/office/word/2010/wordprocessingDrawing" xmlns:wp="http://schemas.openxmlformats.org/drawingml/2006/wordprocessingDrawing" xmlns:w10="urn:schemas-microsoft-com:office:word" xmlns:w="http://schemas.openxmlformats.org/wordprocessingml/2006/main" xmlns:w14="http://schemas.microsoft.com/office/word/2010/wordml" xmlns:w15="http://schemas.microsoft.com/office/word/2012/wordml" xmlns:w16cex="http://schemas.microsoft.com/office/word/2018/wordml/cex" xmlns:w16cid="http://schemas.microsoft.com/office/word/2016/wordml/cid" xmlns:w16="http://schemas.microsoft.com/office/word/2018/wordml" xmlns:w16du="http://schemas.microsoft.com/office/word/2023/wordml/word16du" xmlns:w16sdtdh="http://schemas.microsoft.com/office/word/2020/wordml/sdtdatahash" xmlns:w16se="http://schemas.microsoft.com/office/word/2015/wordml/symex" xmlns:wpg="http://schemas.microsoft.com/office/word/2010/wordprocessingGroup" xmlns:wpi="http://schemas.microsoft.com/office/word/2010/wordprocessingInk" xmlns:wne="http://schemas.microsoft.com/office/word/2006/wordml" xmlns:wps="http://schemas.microsoft.com/office/word/2010/wordprocessingShape" mc:Ignorable="w14 w15 w16se w16cid w16 w16cex w16sdtdh wp14">
+<w:document xmlns:wpc="http://schemas.microsoft.com/office/word/2010/wordprocessingCanvas" xmlns:cx="http://schemas.microsoft.com/office/drawing/2014/chartex" xmlns:cx1="http://schemas.microsoft.com/office/drawing/2015/9/8/chartex" xmlns:cx2="http://schemas.microsoft.com/office/drawing/2015/10/21/chartex" xmlns:cx3="http://schemas.microsoft.com/office/drawing/2016/5/9/chartex" xmlns:cx4="http://schemas.microsoft.com/office/drawing/2016/5/10/chartex" xmlns:cx5="http://schemas.microsoft.com/office/drawing/2016/5/11/chartex" xmlns:cx6="http://schemas.microsoft.com/office/drawing/2016/5/12/chartex" xmlns:cx7="http://schemas.microsoft.com/office/drawing/2016/5/13/chartex" xmlns:cx8="http://schemas.microsoft.com/office/drawing/2016/5/14/chartex" xmlns:mc="http://schemas.openxmlformats.org/markup-compatibility/2006" xmlns:aink="http://schemas.microsoft.com/office/drawing/2016/ink" xmlns:am3d="http://schemas.microsoft.com/office/drawing/2017/model3d" xmlns:o="urn:schemas-microsoft-com:office:office" xmlns:oel="http://schemas.microsoft.com/office/2019/extlst" xmlns:r="http://schemas.openxmlformats.org/officeDocument/2006/relationships" xmlns:m="http://schemas.openxmlformats.org/officeDocument/2006/math" xmlns:v="urn:schemas-microsoft-com:vml" xmlns:wp14="http://schemas.microsoft.com/office/word/2010/wordprocessingDrawing" xmlns:wp="http://schemas.openxmlformats.org/drawingml/2006/wordprocessingDrawing" xmlns:w10="urn:schemas-microsoft-com:office:word" xmlns:w="http://schemas.openxmlformats.org/wordprocessingml/2006/main" xmlns:w14="http://schemas.microsoft.com/office/word/2010/wordml" xmlns:w15="http://schemas.microsoft.com/office/word/2012/wordml" xmlns:w16cex="http://schemas.microsoft.com/office/word/2018/wordml/cex" xmlns:w16cid="http://schemas.microsoft.com/office/word/2016/wordml/cid" xmlns:w16="http://schemas.microsoft.com/office/word/2018/wordml" xmlns:w16sdtdh="http://schemas.microsoft.com/office/word/2020/wordml/sdtdatahash" xmlns:w16se="http://schemas.microsoft.com/office/word/2015/wordml/symex" xmlns:wpg="http://schemas.microsoft.com/office/word/2010/wordprocessingGroup" xmlns:wpi="http://schemas.microsoft.com/office/word/2010/wordprocessingInk" xmlns:wne="http://schemas.microsoft.com/office/word/2006/wordml" xmlns:wps="http://schemas.microsoft.com/office/word/2010/wordprocessingShape" mc:Ignorable="w14 w15 w16se w16cid w16 w16cex w16sdtdh wp14">
   <w:body>
     <w:p>
       <w:pPr>
@@ -513,7 +513,14 @@
           <w:u w:val="single"/>
           <w14:ligatures w14:val="standardContextual"/>
         </w:rPr>
-        <w:t xml:space="preserve"> Es la clase encargada de gestionar la comunicación entre la parte lógica y grafica del programa, siendo esta clase la directa responsable de comunicar los cambios que deben ser representados a las interfaces de usuario. Añadir, que a pesar de no ser su objetivo esta clase está cargada con algo de lógica debido a que en ocasiones la instrucciones o llamadas de métodos se deben de hacer en cierto orden y bajo ciertas circunstancias.</w:t>
+        <w:t xml:space="preserve"> </w:t>
+      </w:r>
+      <w:r>
+        <w:rPr>
+          <w:rFonts w:ascii="URWPalladioL-Roma" w:hAnsi="URWPalladioL-Roma" w:cs="URWPalladioL-Roma"/>
+          <w14:ligatures w14:val="standardContextual"/>
+        </w:rPr>
+        <w:t>Es la clase encargada de gestionar la comunicación entre la parte lógica y grafica del programa, siendo esta clase la directa responsable de comunicar los cambios que deben ser representados a las interfaces de usuario. Añadir, que a pesar de no ser su objetivo esta clase está cargada con algo de lógica debido a que en ocasiones la instrucciones o llamadas de métodos se deben de hacer en cierto orden y bajo ciertas circunstancias.</w:t>
       </w:r>
     </w:p>
     <w:p>
@@ -601,7 +608,14 @@
           <w:u w:val="single"/>
           <w14:ligatures w14:val="standardContextual"/>
         </w:rPr>
-        <w:t xml:space="preserve"> El gestor de partida es la clase que maneja la interacción entre los organismos y los alimentos, a su vez es aquella que consulta el controlador con el finde ver cuales son los cambios que se deben de representar en las diferentes interfaces de usuario.</w:t>
+        <w:t xml:space="preserve"> </w:t>
+      </w:r>
+      <w:r>
+        <w:rPr>
+          <w:rFonts w:ascii="URWPalladioL-Roma" w:hAnsi="URWPalladioL-Roma" w:cs="URWPalladioL-Roma"/>
+          <w14:ligatures w14:val="standardContextual"/>
+        </w:rPr>
+        <w:t>El gestor de partida es la clase que maneja la interacción entre los organismos y los alimentos, a su vez es aquella que consulta el controlador con el finde ver cuales son los cambios que se deben de representar en las diferentes interfaces de usuario.</w:t>
       </w:r>
     </w:p>
     <w:p>
@@ -2207,7 +2221,7 @@
 </file>
 
 <file path=word/endnotes.xml><?xml version="1.0" encoding="utf-8"?>
-<w:endnotes xmlns:wpc="http://schemas.microsoft.com/office/word/2010/wordprocessingCanvas" xmlns:cx="http://schemas.microsoft.com/office/drawing/2014/chartex" xmlns:cx1="http://schemas.microsoft.com/office/drawing/2015/9/8/chartex" xmlns:cx2="http://schemas.microsoft.com/office/drawing/2015/10/21/chartex" xmlns:cx3="http://schemas.microsoft.com/office/drawing/2016/5/9/chartex" xmlns:cx4="http://schemas.microsoft.com/office/drawing/2016/5/10/chartex" xmlns:cx5="http://schemas.microsoft.com/office/drawing/2016/5/11/chartex" xmlns:cx6="http://schemas.microsoft.com/office/drawing/2016/5/12/chartex" xmlns:cx7="http://schemas.microsoft.com/office/drawing/2016/5/13/chartex" xmlns:cx8="http://schemas.microsoft.com/office/drawing/2016/5/14/chartex" xmlns:mc="http://schemas.openxmlformats.org/markup-compatibility/2006" xmlns:aink="http://schemas.microsoft.com/office/drawing/2016/ink" xmlns:am3d="http://schemas.microsoft.com/office/drawing/2017/model3d" xmlns:o="urn:schemas-microsoft-com:office:office" xmlns:oel="http://schemas.microsoft.com/office/2019/extlst" xmlns:r="http://schemas.openxmlformats.org/officeDocument/2006/relationships" xmlns:m="http://schemas.openxmlformats.org/officeDocument/2006/math" xmlns:v="urn:schemas-microsoft-com:vml" xmlns:wp14="http://schemas.microsoft.com/office/word/2010/wordprocessingDrawing" xmlns:wp="http://schemas.openxmlformats.org/drawingml/2006/wordprocessingDrawing" xmlns:w10="urn:schemas-microsoft-com:office:word" xmlns:w="http://schemas.openxmlformats.org/wordprocessingml/2006/main" xmlns:w14="http://schemas.microsoft.com/office/word/2010/wordml" xmlns:w15="http://schemas.microsoft.com/office/word/2012/wordml" xmlns:w16cex="http://schemas.microsoft.com/office/word/2018/wordml/cex" xmlns:w16cid="http://schemas.microsoft.com/office/word/2016/wordml/cid" xmlns:w16="http://schemas.microsoft.com/office/word/2018/wordml" xmlns:w16du="http://schemas.microsoft.com/office/word/2023/wordml/word16du" xmlns:w16sdtdh="http://schemas.microsoft.com/office/word/2020/wordml/sdtdatahash" xmlns:w16se="http://schemas.microsoft.com/office/word/2015/wordml/symex" xmlns:wpg="http://schemas.microsoft.com/office/word/2010/wordprocessingGroup" xmlns:wpi="http://schemas.microsoft.com/office/word/2010/wordprocessingInk" xmlns:wne="http://schemas.microsoft.com/office/word/2006/wordml" xmlns:wps="http://schemas.microsoft.com/office/word/2010/wordprocessingShape" mc:Ignorable="w14 w15 w16se w16cid w16 w16cex w16sdtdh wp14">
+<w:endnotes xmlns:wpc="http://schemas.microsoft.com/office/word/2010/wordprocessingCanvas" xmlns:cx="http://schemas.microsoft.com/office/drawing/2014/chartex" xmlns:cx1="http://schemas.microsoft.com/office/drawing/2015/9/8/chartex" xmlns:cx2="http://schemas.microsoft.com/office/drawing/2015/10/21/chartex" xmlns:cx3="http://schemas.microsoft.com/office/drawing/2016/5/9/chartex" xmlns:cx4="http://schemas.microsoft.com/office/drawing/2016/5/10/chartex" xmlns:cx5="http://schemas.microsoft.com/office/drawing/2016/5/11/chartex" xmlns:cx6="http://schemas.microsoft.com/office/drawing/2016/5/12/chartex" xmlns:cx7="http://schemas.microsoft.com/office/drawing/2016/5/13/chartex" xmlns:cx8="http://schemas.microsoft.com/office/drawing/2016/5/14/chartex" xmlns:mc="http://schemas.openxmlformats.org/markup-compatibility/2006" xmlns:aink="http://schemas.microsoft.com/office/drawing/2016/ink" xmlns:am3d="http://schemas.microsoft.com/office/drawing/2017/model3d" xmlns:o="urn:schemas-microsoft-com:office:office" xmlns:oel="http://schemas.microsoft.com/office/2019/extlst" xmlns:r="http://schemas.openxmlformats.org/officeDocument/2006/relationships" xmlns:m="http://schemas.openxmlformats.org/officeDocument/2006/math" xmlns:v="urn:schemas-microsoft-com:vml" xmlns:wp14="http://schemas.microsoft.com/office/word/2010/wordprocessingDrawing" xmlns:wp="http://schemas.openxmlformats.org/drawingml/2006/wordprocessingDrawing" xmlns:w10="urn:schemas-microsoft-com:office:word" xmlns:w="http://schemas.openxmlformats.org/wordprocessingml/2006/main" xmlns:w14="http://schemas.microsoft.com/office/word/2010/wordml" xmlns:w15="http://schemas.microsoft.com/office/word/2012/wordml" xmlns:w16cex="http://schemas.microsoft.com/office/word/2018/wordml/cex" xmlns:w16cid="http://schemas.microsoft.com/office/word/2016/wordml/cid" xmlns:w16="http://schemas.microsoft.com/office/word/2018/wordml" xmlns:w16sdtdh="http://schemas.microsoft.com/office/word/2020/wordml/sdtdatahash" xmlns:w16se="http://schemas.microsoft.com/office/word/2015/wordml/symex" xmlns:wpg="http://schemas.microsoft.com/office/word/2010/wordprocessingGroup" xmlns:wpi="http://schemas.microsoft.com/office/word/2010/wordprocessingInk" xmlns:wne="http://schemas.microsoft.com/office/word/2006/wordml" xmlns:wps="http://schemas.microsoft.com/office/word/2010/wordprocessingShape" mc:Ignorable="w14 w15 w16se w16cid w16 w16cex w16sdtdh wp14">
   <w:endnote w:type="separator" w:id="-1">
     <w:p>
       <w:pPr>
@@ -2232,7 +2246,7 @@
 </file>
 
 <file path=word/footer1.xml><?xml version="1.0" encoding="utf-8"?>
-<w:ftr xmlns:wpc="http://schemas.microsoft.com/office/word/2010/wordprocessingCanvas" xmlns:cx="http://schemas.microsoft.com/office/drawing/2014/chartex" xmlns:cx1="http://schemas.microsoft.com/office/drawing/2015/9/8/chartex" xmlns:cx2="http://schemas.microsoft.com/office/drawing/2015/10/21/chartex" xmlns:cx3="http://schemas.microsoft.com/office/drawing/2016/5/9/chartex" xmlns:cx4="http://schemas.microsoft.com/office/drawing/2016/5/10/chartex" xmlns:cx5="http://schemas.microsoft.com/office/drawing/2016/5/11/chartex" xmlns:cx6="http://schemas.microsoft.com/office/drawing/2016/5/12/chartex" xmlns:cx7="http://schemas.microsoft.com/office/drawing/2016/5/13/chartex" xmlns:cx8="http://schemas.microsoft.com/office/drawing/2016/5/14/chartex" xmlns:mc="http://schemas.openxmlformats.org/markup-compatibility/2006" xmlns:aink="http://schemas.microsoft.com/office/drawing/2016/ink" xmlns:am3d="http://schemas.microsoft.com/office/drawing/2017/model3d" xmlns:o="urn:schemas-microsoft-com:office:office" xmlns:oel="http://schemas.microsoft.com/office/2019/extlst" xmlns:r="http://schemas.openxmlformats.org/officeDocument/2006/relationships" xmlns:m="http://schemas.openxmlformats.org/officeDocument/2006/math" xmlns:v="urn:schemas-microsoft-com:vml" xmlns:wp14="http://schemas.microsoft.com/office/word/2010/wordprocessingDrawing" xmlns:wp="http://schemas.openxmlformats.org/drawingml/2006/wordprocessingDrawing" xmlns:w10="urn:schemas-microsoft-com:office:word" xmlns:w="http://schemas.openxmlformats.org/wordprocessingml/2006/main" xmlns:w14="http://schemas.microsoft.com/office/word/2010/wordml" xmlns:w15="http://schemas.microsoft.com/office/word/2012/wordml" xmlns:w16cex="http://schemas.microsoft.com/office/word/2018/wordml/cex" xmlns:w16cid="http://schemas.microsoft.com/office/word/2016/wordml/cid" xmlns:w16="http://schemas.microsoft.com/office/word/2018/wordml" xmlns:w16du="http://schemas.microsoft.com/office/word/2023/wordml/word16du" xmlns:w16sdtdh="http://schemas.microsoft.com/office/word/2020/wordml/sdtdatahash" xmlns:w16se="http://schemas.microsoft.com/office/word/2015/wordml/symex" xmlns:wpg="http://schemas.microsoft.com/office/word/2010/wordprocessingGroup" xmlns:wpi="http://schemas.microsoft.com/office/word/2010/wordprocessingInk" xmlns:wne="http://schemas.microsoft.com/office/word/2006/wordml" xmlns:wps="http://schemas.microsoft.com/office/word/2010/wordprocessingShape" mc:Ignorable="w14 w15 w16se w16cid w16 w16cex w16sdtdh wp14">
+<w:ftr xmlns:wpc="http://schemas.microsoft.com/office/word/2010/wordprocessingCanvas" xmlns:cx="http://schemas.microsoft.com/office/drawing/2014/chartex" xmlns:cx1="http://schemas.microsoft.com/office/drawing/2015/9/8/chartex" xmlns:cx2="http://schemas.microsoft.com/office/drawing/2015/10/21/chartex" xmlns:cx3="http://schemas.microsoft.com/office/drawing/2016/5/9/chartex" xmlns:cx4="http://schemas.microsoft.com/office/drawing/2016/5/10/chartex" xmlns:cx5="http://schemas.microsoft.com/office/drawing/2016/5/11/chartex" xmlns:cx6="http://schemas.microsoft.com/office/drawing/2016/5/12/chartex" xmlns:cx7="http://schemas.microsoft.com/office/drawing/2016/5/13/chartex" xmlns:cx8="http://schemas.microsoft.com/office/drawing/2016/5/14/chartex" xmlns:mc="http://schemas.openxmlformats.org/markup-compatibility/2006" xmlns:aink="http://schemas.microsoft.com/office/drawing/2016/ink" xmlns:am3d="http://schemas.microsoft.com/office/drawing/2017/model3d" xmlns:o="urn:schemas-microsoft-com:office:office" xmlns:oel="http://schemas.microsoft.com/office/2019/extlst" xmlns:r="http://schemas.openxmlformats.org/officeDocument/2006/relationships" xmlns:m="http://schemas.openxmlformats.org/officeDocument/2006/math" xmlns:v="urn:schemas-microsoft-com:vml" xmlns:wp14="http://schemas.microsoft.com/office/word/2010/wordprocessingDrawing" xmlns:wp="http://schemas.openxmlformats.org/drawingml/2006/wordprocessingDrawing" xmlns:w10="urn:schemas-microsoft-com:office:word" xmlns:w="http://schemas.openxmlformats.org/wordprocessingml/2006/main" xmlns:w14="http://schemas.microsoft.com/office/word/2010/wordml" xmlns:w15="http://schemas.microsoft.com/office/word/2012/wordml" xmlns:w16cex="http://schemas.microsoft.com/office/word/2018/wordml/cex" xmlns:w16cid="http://schemas.microsoft.com/office/word/2016/wordml/cid" xmlns:w16="http://schemas.microsoft.com/office/word/2018/wordml" xmlns:w16sdtdh="http://schemas.microsoft.com/office/word/2020/wordml/sdtdatahash" xmlns:w16se="http://schemas.microsoft.com/office/word/2015/wordml/symex" xmlns:wpg="http://schemas.microsoft.com/office/word/2010/wordprocessingGroup" xmlns:wpi="http://schemas.microsoft.com/office/word/2010/wordprocessingInk" xmlns:wne="http://schemas.microsoft.com/office/word/2006/wordml" xmlns:wps="http://schemas.microsoft.com/office/word/2010/wordprocessingShape" mc:Ignorable="w14 w15 w16se w16cid w16 w16cex w16sdtdh wp14">
   <w:sdt>
     <w:sdtPr>
       <w:id w:val="896166568"/>
@@ -2326,7 +2340,7 @@
 </file>
 
 <file path=word/footnotes.xml><?xml version="1.0" encoding="utf-8"?>
-<w:footnotes xmlns:wpc="http://schemas.microsoft.com/office/word/2010/wordprocessingCanvas" xmlns:cx="http://schemas.microsoft.com/office/drawing/2014/chartex" xmlns:cx1="http://schemas.microsoft.com/office/drawing/2015/9/8/chartex" xmlns:cx2="http://schemas.microsoft.com/office/drawing/2015/10/21/chartex" xmlns:cx3="http://schemas.microsoft.com/office/drawing/2016/5/9/chartex" xmlns:cx4="http://schemas.microsoft.com/office/drawing/2016/5/10/chartex" xmlns:cx5="http://schemas.microsoft.com/office/drawing/2016/5/11/chartex" xmlns:cx6="http://schemas.microsoft.com/office/drawing/2016/5/12/chartex" xmlns:cx7="http://schemas.microsoft.com/office/drawing/2016/5/13/chartex" xmlns:cx8="http://schemas.microsoft.com/office/drawing/2016/5/14/chartex" xmlns:mc="http://schemas.openxmlformats.org/markup-compatibility/2006" xmlns:aink="http://schemas.microsoft.com/office/drawing/2016/ink" xmlns:am3d="http://schemas.microsoft.com/office/drawing/2017/model3d" xmlns:o="urn:schemas-microsoft-com:office:office" xmlns:oel="http://schemas.microsoft.com/office/2019/extlst" xmlns:r="http://schemas.openxmlformats.org/officeDocument/2006/relationships" xmlns:m="http://schemas.openxmlformats.org/officeDocument/2006/math" xmlns:v="urn:schemas-microsoft-com:vml" xmlns:wp14="http://schemas.microsoft.com/office/word/2010/wordprocessingDrawing" xmlns:wp="http://schemas.openxmlformats.org/drawingml/2006/wordprocessingDrawing" xmlns:w10="urn:schemas-microsoft-com:office:word" xmlns:w="http://schemas.openxmlformats.org/wordprocessingml/2006/main" xmlns:w14="http://schemas.microsoft.com/office/word/2010/wordml" xmlns:w15="http://schemas.microsoft.com/office/word/2012/wordml" xmlns:w16cex="http://schemas.microsoft.com/office/word/2018/wordml/cex" xmlns:w16cid="http://schemas.microsoft.com/office/word/2016/wordml/cid" xmlns:w16="http://schemas.microsoft.com/office/word/2018/wordml" xmlns:w16du="http://schemas.microsoft.com/office/word/2023/wordml/word16du" xmlns:w16sdtdh="http://schemas.microsoft.com/office/word/2020/wordml/sdtdatahash" xmlns:w16se="http://schemas.microsoft.com/office/word/2015/wordml/symex" xmlns:wpg="http://schemas.microsoft.com/office/word/2010/wordprocessingGroup" xmlns:wpi="http://schemas.microsoft.com/office/word/2010/wordprocessingInk" xmlns:wne="http://schemas.microsoft.com/office/word/2006/wordml" xmlns:wps="http://schemas.microsoft.com/office/word/2010/wordprocessingShape" mc:Ignorable="w14 w15 w16se w16cid w16 w16cex w16sdtdh wp14">
+<w:footnotes xmlns:wpc="http://schemas.microsoft.com/office/word/2010/wordprocessingCanvas" xmlns:cx="http://schemas.microsoft.com/office/drawing/2014/chartex" xmlns:cx1="http://schemas.microsoft.com/office/drawing/2015/9/8/chartex" xmlns:cx2="http://schemas.microsoft.com/office/drawing/2015/10/21/chartex" xmlns:cx3="http://schemas.microsoft.com/office/drawing/2016/5/9/chartex" xmlns:cx4="http://schemas.microsoft.com/office/drawing/2016/5/10/chartex" xmlns:cx5="http://schemas.microsoft.com/office/drawing/2016/5/11/chartex" xmlns:cx6="http://schemas.microsoft.com/office/drawing/2016/5/12/chartex" xmlns:cx7="http://schemas.microsoft.com/office/drawing/2016/5/13/chartex" xmlns:cx8="http://schemas.microsoft.com/office/drawing/2016/5/14/chartex" xmlns:mc="http://schemas.openxmlformats.org/markup-compatibility/2006" xmlns:aink="http://schemas.microsoft.com/office/drawing/2016/ink" xmlns:am3d="http://schemas.microsoft.com/office/drawing/2017/model3d" xmlns:o="urn:schemas-microsoft-com:office:office" xmlns:oel="http://schemas.microsoft.com/office/2019/extlst" xmlns:r="http://schemas.openxmlformats.org/officeDocument/2006/relationships" xmlns:m="http://schemas.openxmlformats.org/officeDocument/2006/math" xmlns:v="urn:schemas-microsoft-com:vml" xmlns:wp14="http://schemas.microsoft.com/office/word/2010/wordprocessingDrawing" xmlns:wp="http://schemas.openxmlformats.org/drawingml/2006/wordprocessingDrawing" xmlns:w10="urn:schemas-microsoft-com:office:word" xmlns:w="http://schemas.openxmlformats.org/wordprocessingml/2006/main" xmlns:w14="http://schemas.microsoft.com/office/word/2010/wordml" xmlns:w15="http://schemas.microsoft.com/office/word/2012/wordml" xmlns:w16cex="http://schemas.microsoft.com/office/word/2018/wordml/cex" xmlns:w16cid="http://schemas.microsoft.com/office/word/2016/wordml/cid" xmlns:w16="http://schemas.microsoft.com/office/word/2018/wordml" xmlns:w16sdtdh="http://schemas.microsoft.com/office/word/2020/wordml/sdtdatahash" xmlns:w16se="http://schemas.microsoft.com/office/word/2015/wordml/symex" xmlns:wpg="http://schemas.microsoft.com/office/word/2010/wordprocessingGroup" xmlns:wpi="http://schemas.microsoft.com/office/word/2010/wordprocessingInk" xmlns:wne="http://schemas.microsoft.com/office/word/2006/wordml" xmlns:wps="http://schemas.microsoft.com/office/word/2010/wordprocessingShape" mc:Ignorable="w14 w15 w16se w16cid w16 w16cex w16sdtdh wp14">
   <w:footnote w:type="separator" w:id="-1">
     <w:p>
       <w:pPr>
@@ -2351,7 +2365,7 @@
 </file>
 
 <file path=word/numbering.xml><?xml version="1.0" encoding="utf-8"?>
-<w:numbering xmlns:wpc="http://schemas.microsoft.com/office/word/2010/wordprocessingCanvas" xmlns:cx="http://schemas.microsoft.com/office/drawing/2014/chartex" xmlns:cx1="http://schemas.microsoft.com/office/drawing/2015/9/8/chartex" xmlns:cx2="http://schemas.microsoft.com/office/drawing/2015/10/21/chartex" xmlns:cx3="http://schemas.microsoft.com/office/drawing/2016/5/9/chartex" xmlns:cx4="http://schemas.microsoft.com/office/drawing/2016/5/10/chartex" xmlns:cx5="http://schemas.microsoft.com/office/drawing/2016/5/11/chartex" xmlns:cx6="http://schemas.microsoft.com/office/drawing/2016/5/12/chartex" xmlns:cx7="http://schemas.microsoft.com/office/drawing/2016/5/13/chartex" xmlns:cx8="http://schemas.microsoft.com/office/drawing/2016/5/14/chartex" xmlns:mc="http://schemas.openxmlformats.org/markup-compatibility/2006" xmlns:aink="http://schemas.microsoft.com/office/drawing/2016/ink" xmlns:am3d="http://schemas.microsoft.com/office/drawing/2017/model3d" xmlns:o="urn:schemas-microsoft-com:office:office" xmlns:oel="http://schemas.microsoft.com/office/2019/extlst" xmlns:r="http://schemas.openxmlformats.org/officeDocument/2006/relationships" xmlns:m="http://schemas.openxmlformats.org/officeDocument/2006/math" xmlns:v="urn:schemas-microsoft-com:vml" xmlns:wp14="http://schemas.microsoft.com/office/word/2010/wordprocessingDrawing" xmlns:wp="http://schemas.openxmlformats.org/drawingml/2006/wordprocessingDrawing" xmlns:w10="urn:schemas-microsoft-com:office:word" xmlns:w="http://schemas.openxmlformats.org/wordprocessingml/2006/main" xmlns:w14="http://schemas.microsoft.com/office/word/2010/wordml" xmlns:w15="http://schemas.microsoft.com/office/word/2012/wordml" xmlns:w16cex="http://schemas.microsoft.com/office/word/2018/wordml/cex" xmlns:w16cid="http://schemas.microsoft.com/office/word/2016/wordml/cid" xmlns:w16="http://schemas.microsoft.com/office/word/2018/wordml" xmlns:w16du="http://schemas.microsoft.com/office/word/2023/wordml/word16du" xmlns:w16sdtdh="http://schemas.microsoft.com/office/word/2020/wordml/sdtdatahash" xmlns:w16se="http://schemas.microsoft.com/office/word/2015/wordml/symex" xmlns:wpg="http://schemas.microsoft.com/office/word/2010/wordprocessingGroup" xmlns:wpi="http://schemas.microsoft.com/office/word/2010/wordprocessingInk" xmlns:wne="http://schemas.microsoft.com/office/word/2006/wordml" xmlns:wps="http://schemas.microsoft.com/office/word/2010/wordprocessingShape" mc:Ignorable="w14 w15 w16se w16cid w16 w16cex w16sdtdh wp14">
+<w:numbering xmlns:wpc="http://schemas.microsoft.com/office/word/2010/wordprocessingCanvas" xmlns:cx="http://schemas.microsoft.com/office/drawing/2014/chartex" xmlns:cx1="http://schemas.microsoft.com/office/drawing/2015/9/8/chartex" xmlns:cx2="http://schemas.microsoft.com/office/drawing/2015/10/21/chartex" xmlns:cx3="http://schemas.microsoft.com/office/drawing/2016/5/9/chartex" xmlns:cx4="http://schemas.microsoft.com/office/drawing/2016/5/10/chartex" xmlns:cx5="http://schemas.microsoft.com/office/drawing/2016/5/11/chartex" xmlns:cx6="http://schemas.microsoft.com/office/drawing/2016/5/12/chartex" xmlns:cx7="http://schemas.microsoft.com/office/drawing/2016/5/13/chartex" xmlns:cx8="http://schemas.microsoft.com/office/drawing/2016/5/14/chartex" xmlns:mc="http://schemas.openxmlformats.org/markup-compatibility/2006" xmlns:aink="http://schemas.microsoft.com/office/drawing/2016/ink" xmlns:am3d="http://schemas.microsoft.com/office/drawing/2017/model3d" xmlns:o="urn:schemas-microsoft-com:office:office" xmlns:oel="http://schemas.microsoft.com/office/2019/extlst" xmlns:r="http://schemas.openxmlformats.org/officeDocument/2006/relationships" xmlns:m="http://schemas.openxmlformats.org/officeDocument/2006/math" xmlns:v="urn:schemas-microsoft-com:vml" xmlns:wp14="http://schemas.microsoft.com/office/word/2010/wordprocessingDrawing" xmlns:wp="http://schemas.openxmlformats.org/drawingml/2006/wordprocessingDrawing" xmlns:w10="urn:schemas-microsoft-com:office:word" xmlns:w="http://schemas.openxmlformats.org/wordprocessingml/2006/main" xmlns:w14="http://schemas.microsoft.com/office/word/2010/wordml" xmlns:w15="http://schemas.microsoft.com/office/word/2012/wordml" xmlns:w16cex="http://schemas.microsoft.com/office/word/2018/wordml/cex" xmlns:w16cid="http://schemas.microsoft.com/office/word/2016/wordml/cid" xmlns:w16="http://schemas.microsoft.com/office/word/2018/wordml" xmlns:w16sdtdh="http://schemas.microsoft.com/office/word/2020/wordml/sdtdatahash" xmlns:w16se="http://schemas.microsoft.com/office/word/2015/wordml/symex" xmlns:wpg="http://schemas.microsoft.com/office/word/2010/wordprocessingGroup" xmlns:wpi="http://schemas.microsoft.com/office/word/2010/wordprocessingInk" xmlns:wne="http://schemas.microsoft.com/office/word/2006/wordml" xmlns:wps="http://schemas.microsoft.com/office/word/2010/wordprocessingShape" mc:Ignorable="w14 w15 w16se w16cid w16 w16cex w16sdtdh wp14">
   <w:abstractNum w:abstractNumId="0" w15:restartNumberingAfterBreak="0">
     <w:nsid w:val="0456063C"/>
     <w:multiLevelType w:val="hybridMultilevel"/>

</xml_diff>

<commit_message>
Se agrega el diagrama de clases actualizado a"Documentación Proyecto 1". Además de cambios mínimos.
Se incluye al documento escrito el diagrama de clases actualizado.
</commit_message>
<xml_diff>
--- a/Documentación Proyecto 1.docx
+++ b/Documentación Proyecto 1.docx
@@ -381,60 +381,101 @@
           <w14:ligatures w14:val="standardContextual"/>
         </w:rPr>
       </w:pPr>
-    </w:p>
-    <w:p>
-      <w:pPr>
-        <w:autoSpaceDE w:val="0"/>
-        <w:autoSpaceDN w:val="0"/>
-        <w:adjustRightInd w:val="0"/>
-        <w:spacing w:after="0"/>
+      <w:r>
+        <w:rPr>
+          <w:noProof/>
+        </w:rPr>
+        <w:drawing>
+          <wp:anchor distT="0" distB="0" distL="114300" distR="114300" simplePos="0" relativeHeight="251658240" behindDoc="0" locked="0" layoutInCell="1" allowOverlap="1" wp14:anchorId="72DDC3FC" wp14:editId="52A7B7F8">
+            <wp:simplePos x="0" y="0"/>
+            <wp:positionH relativeFrom="column">
+              <wp:posOffset>149727</wp:posOffset>
+            </wp:positionH>
+            <wp:positionV relativeFrom="paragraph">
+              <wp:posOffset>194613</wp:posOffset>
+            </wp:positionV>
+            <wp:extent cx="5612130" cy="7016750"/>
+            <wp:effectExtent l="0" t="0" r="7620" b="0"/>
+            <wp:wrapSquare wrapText="bothSides"/>
+            <wp:docPr id="1" name="Imagen 1" descr="Diagrama&#10;&#10;Descripción generada automáticamente"/>
+            <wp:cNvGraphicFramePr>
+              <a:graphicFrameLocks xmlns:a="http://schemas.openxmlformats.org/drawingml/2006/main" noChangeAspect="1"/>
+            </wp:cNvGraphicFramePr>
+            <a:graphic xmlns:a="http://schemas.openxmlformats.org/drawingml/2006/main">
+              <a:graphicData uri="http://schemas.openxmlformats.org/drawingml/2006/picture">
+                <pic:pic xmlns:pic="http://schemas.openxmlformats.org/drawingml/2006/picture">
+                  <pic:nvPicPr>
+                    <pic:cNvPr id="1" name="Imagen 1" descr="Diagrama&#10;&#10;Descripción generada automáticamente"/>
+                    <pic:cNvPicPr>
+                      <a:picLocks noChangeAspect="1" noChangeArrowheads="1"/>
+                    </pic:cNvPicPr>
+                  </pic:nvPicPr>
+                  <pic:blipFill>
+                    <a:blip r:embed="rId7">
+                      <a:extLst>
+                        <a:ext uri="{28A0092B-C50C-407E-A947-70E740481C1C}">
+                          <a14:useLocalDpi xmlns:a14="http://schemas.microsoft.com/office/drawing/2010/main" val="0"/>
+                        </a:ext>
+                      </a:extLst>
+                    </a:blip>
+                    <a:srcRect/>
+                    <a:stretch>
+                      <a:fillRect/>
+                    </a:stretch>
+                  </pic:blipFill>
+                  <pic:spPr bwMode="auto">
+                    <a:xfrm>
+                      <a:off x="0" y="0"/>
+                      <a:ext cx="5612130" cy="7016750"/>
+                    </a:xfrm>
+                    <a:prstGeom prst="rect">
+                      <a:avLst/>
+                    </a:prstGeom>
+                    <a:noFill/>
+                    <a:ln>
+                      <a:noFill/>
+                    </a:ln>
+                  </pic:spPr>
+                </pic:pic>
+              </a:graphicData>
+            </a:graphic>
+            <wp14:sizeRelH relativeFrom="page">
+              <wp14:pctWidth>0</wp14:pctWidth>
+            </wp14:sizeRelH>
+            <wp14:sizeRelV relativeFrom="page">
+              <wp14:pctHeight>0</wp14:pctHeight>
+            </wp14:sizeRelV>
+          </wp:anchor>
+        </w:drawing>
+      </w:r>
+    </w:p>
+    <w:p>
+      <w:pPr>
+        <w:autoSpaceDE w:val="0"/>
+        <w:autoSpaceDN w:val="0"/>
+        <w:adjustRightInd w:val="0"/>
+        <w:spacing w:after="0"/>
+        <w:jc w:val="left"/>
+        <w:rPr>
+          <w:rFonts w:ascii="URWPalladioL-Roma" w:hAnsi="URWPalladioL-Roma" w:cs="URWPalladioL-Roma"/>
+          <w:sz w:val="20"/>
+          <w:szCs w:val="20"/>
+          <w14:ligatures w14:val="standardContextual"/>
+        </w:rPr>
+      </w:pPr>
+    </w:p>
+    <w:p>
+      <w:pPr>
+        <w:autoSpaceDE w:val="0"/>
+        <w:autoSpaceDN w:val="0"/>
+        <w:adjustRightInd w:val="0"/>
+        <w:spacing w:after="0"/>
+        <w:ind w:left="0"/>
         <w:jc w:val="left"/>
         <w:rPr>
           <w:rFonts w:ascii="URWPalladioL-Roma" w:hAnsi="URWPalladioL-Roma" w:cs="URWPalladioL-Roma"/>
           <w:b/>
           <w:bCs/>
-          <w:sz w:val="20"/>
-          <w:szCs w:val="20"/>
-          <w14:ligatures w14:val="standardContextual"/>
-        </w:rPr>
-      </w:pPr>
-    </w:p>
-    <w:p>
-      <w:pPr>
-        <w:autoSpaceDE w:val="0"/>
-        <w:autoSpaceDN w:val="0"/>
-        <w:adjustRightInd w:val="0"/>
-        <w:spacing w:after="0"/>
-        <w:jc w:val="left"/>
-        <w:rPr>
-          <w:rFonts w:ascii="URWPalladioL-Roma" w:hAnsi="URWPalladioL-Roma" w:cs="URWPalladioL-Roma"/>
-          <w:sz w:val="20"/>
-          <w:szCs w:val="20"/>
-          <w14:ligatures w14:val="standardContextual"/>
-        </w:rPr>
-      </w:pPr>
-      <w:r>
-        <w:rPr>
-          <w:rFonts w:ascii="URWPalladioL-Roma" w:hAnsi="URWPalladioL-Roma" w:cs="URWPalladioL-Roma"/>
-          <w:sz w:val="20"/>
-          <w:szCs w:val="20"/>
-          <w:highlight w:val="yellow"/>
-          <w14:ligatures w14:val="standardContextual"/>
-        </w:rPr>
-        <w:t>*Insertar el diagrama de clases actualizado, yo lo puedo actualizar si gusta.</w:t>
-      </w:r>
-    </w:p>
-    <w:p>
-      <w:pPr>
-        <w:autoSpaceDE w:val="0"/>
-        <w:autoSpaceDN w:val="0"/>
-        <w:adjustRightInd w:val="0"/>
-        <w:spacing w:after="0"/>
-        <w:jc w:val="left"/>
-        <w:rPr>
-          <w:rFonts w:ascii="URWPalladioL-Roma" w:hAnsi="URWPalladioL-Roma" w:cs="URWPalladioL-Roma"/>
-          <w:sz w:val="20"/>
-          <w:szCs w:val="20"/>
           <w14:ligatures w14:val="standardContextual"/>
         </w:rPr>
       </w:pPr>
@@ -454,14 +495,41 @@
           <w14:ligatures w14:val="standardContextual"/>
         </w:rPr>
       </w:pPr>
-      <w:r>
+    </w:p>
+    <w:p>
+      <w:pPr>
+        <w:autoSpaceDE w:val="0"/>
+        <w:autoSpaceDN w:val="0"/>
+        <w:adjustRightInd w:val="0"/>
+        <w:spacing w:after="0"/>
+        <w:ind w:left="0"/>
+        <w:jc w:val="left"/>
         <w:rPr>
           <w:rFonts w:ascii="URWPalladioL-Roma" w:hAnsi="URWPalladioL-Roma" w:cs="URWPalladioL-Roma"/>
           <w:b/>
           <w:bCs/>
           <w14:ligatures w14:val="standardContextual"/>
         </w:rPr>
-        <w:t>Controller:</w:t>
+      </w:pPr>
+      <w:proofErr w:type="spellStart"/>
+      <w:r>
+        <w:rPr>
+          <w:rFonts w:ascii="URWPalladioL-Roma" w:hAnsi="URWPalladioL-Roma" w:cs="URWPalladioL-Roma"/>
+          <w:b/>
+          <w:bCs/>
+          <w14:ligatures w14:val="standardContextual"/>
+        </w:rPr>
+        <w:t>Controller</w:t>
+      </w:r>
+      <w:proofErr w:type="spellEnd"/>
+      <w:r>
+        <w:rPr>
+          <w:rFonts w:ascii="URWPalladioL-Roma" w:hAnsi="URWPalladioL-Roma" w:cs="URWPalladioL-Roma"/>
+          <w:b/>
+          <w:bCs/>
+          <w14:ligatures w14:val="standardContextual"/>
+        </w:rPr>
+        <w:t>:</w:t>
       </w:r>
     </w:p>
     <w:p>
@@ -954,7 +1022,6 @@
           <w:u w:val="single"/>
           <w14:ligatures w14:val="standardContextual"/>
         </w:rPr>
-        <w:lastRenderedPageBreak/>
         <w:t>Velocista:</w:t>
       </w:r>
       <w:r>
@@ -1068,6 +1135,7 @@
           <w:bCs/>
           <w14:ligatures w14:val="standardContextual"/>
         </w:rPr>
+        <w:lastRenderedPageBreak/>
         <w:t>View:</w:t>
       </w:r>
     </w:p>
@@ -1429,7 +1497,40 @@
           <w:rFonts w:ascii="URWPalladioL-Roma" w:hAnsi="URWPalladioL-Roma" w:cs="URWPalladioL-Roma"/>
           <w14:ligatures w14:val="standardContextual"/>
         </w:rPr>
-        <w:t xml:space="preserve">Por otro lado, el polimorfismo permite que diferentes objetos de diferentes clases se comporten de la misma manera. En el contexto de un juego donde se pasan atributos de organismos a organismos e igual con alimentos, esto significa que se pueden crear </w:t>
+        <w:t>Por otro lado, el polimorfismo permite que diferentes objetos de diferentes clases se comporten de la misma manera. En el contexto de un juego donde se pasan atributos de organismos a organismos e igual con alimentos, esto significa que se pueden crear diferentes tipos de alimentos que tengan diferentes propiedades nutricionales y que puedan ser consumidos por diferentes tipos de organismos, sin importar la clase a la que pertenecen.</w:t>
+      </w:r>
+    </w:p>
+    <w:p>
+      <w:pPr>
+        <w:autoSpaceDE w:val="0"/>
+        <w:autoSpaceDN w:val="0"/>
+        <w:adjustRightInd w:val="0"/>
+        <w:spacing w:after="0"/>
+        <w:jc w:val="left"/>
+        <w:rPr>
+          <w:rFonts w:ascii="URWPalladioL-Roma" w:hAnsi="URWPalladioL-Roma" w:cs="URWPalladioL-Roma"/>
+          <w14:ligatures w14:val="standardContextual"/>
+        </w:rPr>
+      </w:pPr>
+    </w:p>
+    <w:p>
+      <w:pPr>
+        <w:autoSpaceDE w:val="0"/>
+        <w:autoSpaceDN w:val="0"/>
+        <w:adjustRightInd w:val="0"/>
+        <w:spacing w:after="0"/>
+        <w:jc w:val="left"/>
+        <w:rPr>
+          <w:rFonts w:ascii="URWPalladioL-Roma" w:hAnsi="URWPalladioL-Roma" w:cs="URWPalladioL-Roma"/>
+          <w14:ligatures w14:val="standardContextual"/>
+        </w:rPr>
+      </w:pPr>
+      <w:r>
+        <w:rPr>
+          <w:rFonts w:ascii="URWPalladioL-Roma" w:hAnsi="URWPalladioL-Roma" w:cs="URWPalladioL-Roma"/>
+          <w14:ligatures w14:val="standardContextual"/>
+        </w:rPr>
+        <w:t xml:space="preserve">Por ejemplo, se puede crear una clase "Alimento" que tenga los atributos y métodos comunes a todos los alimentos, y luego crear subclases como "Planta", "Carne" y "Fruta", que tienen diferentes propiedades nutricionales y pueden ser consumidos por </w:t>
       </w:r>
       <w:r>
         <w:rPr>
@@ -1437,40 +1538,7 @@
           <w14:ligatures w14:val="standardContextual"/>
         </w:rPr>
         <w:lastRenderedPageBreak/>
-        <w:t>diferentes tipos de alimentos que tengan diferentes propiedades nutricionales y que puedan ser consumidos por diferentes tipos de organismos, sin importar la clase a la que pertenecen.</w:t>
-      </w:r>
-    </w:p>
-    <w:p>
-      <w:pPr>
-        <w:autoSpaceDE w:val="0"/>
-        <w:autoSpaceDN w:val="0"/>
-        <w:adjustRightInd w:val="0"/>
-        <w:spacing w:after="0"/>
-        <w:jc w:val="left"/>
-        <w:rPr>
-          <w:rFonts w:ascii="URWPalladioL-Roma" w:hAnsi="URWPalladioL-Roma" w:cs="URWPalladioL-Roma"/>
-          <w14:ligatures w14:val="standardContextual"/>
-        </w:rPr>
-      </w:pPr>
-    </w:p>
-    <w:p>
-      <w:pPr>
-        <w:autoSpaceDE w:val="0"/>
-        <w:autoSpaceDN w:val="0"/>
-        <w:adjustRightInd w:val="0"/>
-        <w:spacing w:after="0"/>
-        <w:jc w:val="left"/>
-        <w:rPr>
-          <w:rFonts w:ascii="URWPalladioL-Roma" w:hAnsi="URWPalladioL-Roma" w:cs="URWPalladioL-Roma"/>
-          <w14:ligatures w14:val="standardContextual"/>
-        </w:rPr>
-      </w:pPr>
-      <w:r>
-        <w:rPr>
-          <w:rFonts w:ascii="URWPalladioL-Roma" w:hAnsi="URWPalladioL-Roma" w:cs="URWPalladioL-Roma"/>
-          <w14:ligatures w14:val="standardContextual"/>
-        </w:rPr>
-        <w:t>Por ejemplo, se puede crear una clase "Alimento" que tenga los atributos y métodos comunes a todos los alimentos, y luego crear subclases como "Planta", "Carne" y "Fruta", que tienen diferentes propiedades nutricionales y pueden ser consumidos por diferentes tipos de organismos. Los organismos también pueden tener métodos de consumo que tomen como parámetro un objeto de tipo "Alimento", lo que permite que diferentes tipos de organismos consuman diferentes tipos de alimentos.</w:t>
+        <w:t>diferentes tipos de organismos. Los organismos también pueden tener métodos de consumo que tomen como parámetro un objeto de tipo "Alimento", lo que permite que diferentes tipos de organismos consuman diferentes tipos de alimentos.</w:t>
       </w:r>
     </w:p>
     <w:p>
@@ -2099,6 +2167,7 @@
           <w:rFonts w:ascii="URWPalladioL-Roma" w:hAnsi="URWPalladioL-Roma" w:cs="URWPalladioL-Roma"/>
           <w14:ligatures w14:val="standardContextual"/>
         </w:rPr>
+        <w:lastRenderedPageBreak/>
         <w:t>Álvarez, C. (2022). Controller: comunicando vista y modelo. ArquitecturaJava.</w:t>
       </w:r>
     </w:p>
@@ -2110,7 +2179,7 @@
           <w14:ligatures w14:val="standardContextual"/>
         </w:rPr>
       </w:pPr>
-      <w:hyperlink r:id="rId7" w:history="1">
+      <w:hyperlink r:id="rId8" w:history="1">
         <w:r>
           <w:rPr>
             <w:rFonts w:ascii="URWPalladioL-Roma" w:hAnsi="URWPalladioL-Roma" w:cs="URWPalladioL-Roma"/>
@@ -2158,7 +2227,7 @@
           <w14:ligatures w14:val="standardContextual"/>
         </w:rPr>
       </w:pPr>
-      <w:hyperlink r:id="rId8" w:history="1">
+      <w:hyperlink r:id="rId9" w:history="1">
         <w:r>
           <w:rPr>
             <w:rFonts w:ascii="URWPalladioL-Roma" w:hAnsi="URWPalladioL-Roma" w:cs="URWPalladioL-Roma"/>
@@ -2192,7 +2261,7 @@
           <w14:ligatures w14:val="standardContextual"/>
         </w:rPr>
       </w:pPr>
-      <w:hyperlink r:id="rId9" w:history="1">
+      <w:hyperlink r:id="rId10" w:history="1">
         <w:r>
           <w:rPr>
             <w:rFonts w:ascii="URWPalladioL-Roma" w:hAnsi="URWPalladioL-Roma" w:cs="URWPalladioL-Roma"/>
@@ -2208,7 +2277,7 @@
       </w:pPr>
     </w:p>
     <w:sectPr>
-      <w:footerReference w:type="default" r:id="rId10"/>
+      <w:footerReference w:type="default" r:id="rId11"/>
       <w:pgSz w:w="12240" w:h="15840"/>
       <w:pgMar w:top="1417" w:right="1701" w:bottom="1417" w:left="1701" w:header="708" w:footer="708" w:gutter="0"/>
       <w:pgNumType w:start="0"/>

</xml_diff>

<commit_message>
Cambios pequeños en documentación y otros.
</commit_message>
<xml_diff>
--- a/Documentación Proyecto 1.docx
+++ b/Documentación Proyecto 1.docx
@@ -386,13 +386,13 @@
           <w:noProof/>
         </w:rPr>
         <w:drawing>
-          <wp:anchor distT="0" distB="0" distL="114300" distR="114300" simplePos="0" relativeHeight="251658240" behindDoc="0" locked="0" layoutInCell="1" allowOverlap="1" wp14:anchorId="72DDC3FC" wp14:editId="52A7B7F8">
+          <wp:anchor distT="0" distB="0" distL="114300" distR="114300" simplePos="0" relativeHeight="251658240" behindDoc="0" locked="0" layoutInCell="1" allowOverlap="1" wp14:anchorId="72DDC3FC" wp14:editId="3AFE2037">
             <wp:simplePos x="0" y="0"/>
-            <wp:positionH relativeFrom="column">
-              <wp:posOffset>149727</wp:posOffset>
+            <wp:positionH relativeFrom="margin">
+              <wp:align>right</wp:align>
             </wp:positionH>
             <wp:positionV relativeFrom="paragraph">
-              <wp:posOffset>194613</wp:posOffset>
+              <wp:posOffset>232410</wp:posOffset>
             </wp:positionV>
             <wp:extent cx="5612130" cy="7016750"/>
             <wp:effectExtent l="0" t="0" r="7620" b="0"/>
@@ -2121,6 +2121,51 @@
     </w:p>
     <w:p>
       <w:pPr>
+        <w:autoSpaceDE w:val="0"/>
+        <w:autoSpaceDN w:val="0"/>
+        <w:adjustRightInd w:val="0"/>
+        <w:spacing w:after="0"/>
+        <w:jc w:val="left"/>
+        <w:rPr>
+          <w:rFonts w:ascii="URWPalladioL-Roma" w:hAnsi="URWPalladioL-Roma" w:cs="URWPalladioL-Roma"/>
+          <w:sz w:val="20"/>
+          <w:szCs w:val="20"/>
+          <w14:ligatures w14:val="standardContextual"/>
+        </w:rPr>
+      </w:pPr>
+    </w:p>
+    <w:p>
+      <w:pPr>
+        <w:autoSpaceDE w:val="0"/>
+        <w:autoSpaceDN w:val="0"/>
+        <w:adjustRightInd w:val="0"/>
+        <w:spacing w:after="0"/>
+        <w:jc w:val="left"/>
+        <w:rPr>
+          <w:rFonts w:ascii="URWPalladioL-Roma" w:hAnsi="URWPalladioL-Roma" w:cs="URWPalladioL-Roma"/>
+          <w:sz w:val="20"/>
+          <w:szCs w:val="20"/>
+          <w14:ligatures w14:val="standardContextual"/>
+        </w:rPr>
+      </w:pPr>
+    </w:p>
+    <w:p>
+      <w:pPr>
+        <w:autoSpaceDE w:val="0"/>
+        <w:autoSpaceDN w:val="0"/>
+        <w:adjustRightInd w:val="0"/>
+        <w:spacing w:after="0"/>
+        <w:jc w:val="left"/>
+        <w:rPr>
+          <w:rFonts w:ascii="URWPalladioL-Roma" w:hAnsi="URWPalladioL-Roma" w:cs="URWPalladioL-Roma"/>
+          <w:sz w:val="20"/>
+          <w:szCs w:val="20"/>
+          <w14:ligatures w14:val="standardContextual"/>
+        </w:rPr>
+      </w:pPr>
+    </w:p>
+    <w:p>
+      <w:pPr>
         <w:pStyle w:val="Prrafodelista"/>
         <w:autoSpaceDE w:val="0"/>
         <w:autoSpaceDN w:val="0"/>
@@ -2142,6 +2187,7 @@
           <w:bCs/>
           <w14:ligatures w14:val="standardContextual"/>
         </w:rPr>
+        <w:lastRenderedPageBreak/>
         <w:t>Referencias bibliográficas</w:t>
       </w:r>
     </w:p>
@@ -2167,7 +2213,6 @@
           <w:rFonts w:ascii="URWPalladioL-Roma" w:hAnsi="URWPalladioL-Roma" w:cs="URWPalladioL-Roma"/>
           <w14:ligatures w14:val="standardContextual"/>
         </w:rPr>
-        <w:lastRenderedPageBreak/>
         <w:t>Álvarez, C. (2022). Controller: comunicando vista y modelo. ArquitecturaJava.</w:t>
       </w:r>
     </w:p>

</xml_diff>

<commit_message>
Se agrega el link del repositorio a la documentación
</commit_message>
<xml_diff>
--- a/Documentación Proyecto 1.docx
+++ b/Documentación Proyecto 1.docx
@@ -1,19 +1,7 @@
 
 <file path=word/document.xml><?xml version="1.0" encoding="utf-8"?>
-<w:document xmlns:wpc="http://schemas.microsoft.com/office/word/2010/wordprocessingCanvas" xmlns:cx="http://schemas.microsoft.com/office/drawing/2014/chartex" xmlns:cx1="http://schemas.microsoft.com/office/drawing/2015/9/8/chartex" xmlns:cx2="http://schemas.microsoft.com/office/drawing/2015/10/21/chartex" xmlns:cx3="http://schemas.microsoft.com/office/drawing/2016/5/9/chartex" xmlns:cx4="http://schemas.microsoft.com/office/drawing/2016/5/10/chartex" xmlns:cx5="http://schemas.microsoft.com/office/drawing/2016/5/11/chartex" xmlns:cx6="http://schemas.microsoft.com/office/drawing/2016/5/12/chartex" xmlns:cx7="http://schemas.microsoft.com/office/drawing/2016/5/13/chartex" xmlns:cx8="http://schemas.microsoft.com/office/drawing/2016/5/14/chartex" xmlns:mc="http://schemas.openxmlformats.org/markup-compatibility/2006" xmlns:aink="http://schemas.microsoft.com/office/drawing/2016/ink" xmlns:am3d="http://schemas.microsoft.com/office/drawing/2017/model3d" xmlns:o="urn:schemas-microsoft-com:office:office" xmlns:oel="http://schemas.microsoft.com/office/2019/extlst" xmlns:r="http://schemas.openxmlformats.org/officeDocument/2006/relationships" xmlns:m="http://schemas.openxmlformats.org/officeDocument/2006/math" xmlns:v="urn:schemas-microsoft-com:vml" xmlns:wp14="http://schemas.microsoft.com/office/word/2010/wordprocessingDrawing" xmlns:wp="http://schemas.openxmlformats.org/drawingml/2006/wordprocessingDrawing" xmlns:w10="urn:schemas-microsoft-com:office:word" xmlns:w="http://schemas.openxmlformats.org/wordprocessingml/2006/main" xmlns:w14="http://schemas.microsoft.com/office/word/2010/wordml" xmlns:w15="http://schemas.microsoft.com/office/word/2012/wordml" xmlns:w16cex="http://schemas.microsoft.com/office/word/2018/wordml/cex" xmlns:w16cid="http://schemas.microsoft.com/office/word/2016/wordml/cid" xmlns:w16="http://schemas.microsoft.com/office/word/2018/wordml" xmlns:w16sdtdh="http://schemas.microsoft.com/office/word/2020/wordml/sdtdatahash" xmlns:w16se="http://schemas.microsoft.com/office/word/2015/wordml/symex" xmlns:wpg="http://schemas.microsoft.com/office/word/2010/wordprocessingGroup" xmlns:wpi="http://schemas.microsoft.com/office/word/2010/wordprocessingInk" xmlns:wne="http://schemas.microsoft.com/office/word/2006/wordml" xmlns:wps="http://schemas.microsoft.com/office/word/2010/wordprocessingShape" mc:Ignorable="w14 w15 w16se w16cid w16 w16cex w16sdtdh wp14">
+<w:document xmlns:wpc="http://schemas.microsoft.com/office/word/2010/wordprocessingCanvas" xmlns:cx="http://schemas.microsoft.com/office/drawing/2014/chartex" xmlns:cx1="http://schemas.microsoft.com/office/drawing/2015/9/8/chartex" xmlns:cx2="http://schemas.microsoft.com/office/drawing/2015/10/21/chartex" xmlns:cx3="http://schemas.microsoft.com/office/drawing/2016/5/9/chartex" xmlns:cx4="http://schemas.microsoft.com/office/drawing/2016/5/10/chartex" xmlns:cx5="http://schemas.microsoft.com/office/drawing/2016/5/11/chartex" xmlns:cx6="http://schemas.microsoft.com/office/drawing/2016/5/12/chartex" xmlns:cx7="http://schemas.microsoft.com/office/drawing/2016/5/13/chartex" xmlns:cx8="http://schemas.microsoft.com/office/drawing/2016/5/14/chartex" xmlns:mc="http://schemas.openxmlformats.org/markup-compatibility/2006" xmlns:aink="http://schemas.microsoft.com/office/drawing/2016/ink" xmlns:am3d="http://schemas.microsoft.com/office/drawing/2017/model3d" xmlns:o="urn:schemas-microsoft-com:office:office" xmlns:oel="http://schemas.microsoft.com/office/2019/extlst" xmlns:r="http://schemas.openxmlformats.org/officeDocument/2006/relationships" xmlns:m="http://schemas.openxmlformats.org/officeDocument/2006/math" xmlns:v="urn:schemas-microsoft-com:vml" xmlns:wp14="http://schemas.microsoft.com/office/word/2010/wordprocessingDrawing" xmlns:wp="http://schemas.openxmlformats.org/drawingml/2006/wordprocessingDrawing" xmlns:w10="urn:schemas-microsoft-com:office:word" xmlns:w="http://schemas.openxmlformats.org/wordprocessingml/2006/main" xmlns:w14="http://schemas.microsoft.com/office/word/2010/wordml" xmlns:w15="http://schemas.microsoft.com/office/word/2012/wordml" xmlns:w16cex="http://schemas.microsoft.com/office/word/2018/wordml/cex" xmlns:w16cid="http://schemas.microsoft.com/office/word/2016/wordml/cid" xmlns:w16="http://schemas.microsoft.com/office/word/2018/wordml" xmlns:w16du="http://schemas.microsoft.com/office/word/2023/wordml/word16du" xmlns:w16sdtdh="http://schemas.microsoft.com/office/word/2020/wordml/sdtdatahash" xmlns:w16se="http://schemas.microsoft.com/office/word/2015/wordml/symex" xmlns:wpg="http://schemas.microsoft.com/office/word/2010/wordprocessingGroup" xmlns:wpi="http://schemas.microsoft.com/office/word/2010/wordprocessingInk" xmlns:wne="http://schemas.microsoft.com/office/word/2006/wordml" xmlns:wps="http://schemas.microsoft.com/office/word/2010/wordprocessingShape" mc:Ignorable="w14 w15 w16se w16cid w16 w16cex w16sdtdh wp14">
   <w:body>
-    <w:p>
-      <w:pPr>
-        <w:spacing w:line="480" w:lineRule="auto"/>
-        <w:ind w:left="363"/>
-        <w:jc w:val="center"/>
-        <w:rPr>
-          <w:rFonts w:ascii="Arial" w:hAnsi="Arial" w:cs="Arial"/>
-          <w:b/>
-          <w:sz w:val="24"/>
-        </w:rPr>
-      </w:pPr>
-    </w:p>
     <w:p>
       <w:pPr>
         <w:spacing w:line="480" w:lineRule="auto"/>
@@ -336,6 +324,127 @@
     <w:p/>
     <w:p/>
     <w:p/>
+    <w:p>
+      <w:pPr>
+        <w:autoSpaceDE w:val="0"/>
+        <w:autoSpaceDN w:val="0"/>
+        <w:adjustRightInd w:val="0"/>
+        <w:spacing w:after="0"/>
+        <w:ind w:left="0"/>
+        <w:jc w:val="left"/>
+        <w:rPr>
+          <w:rFonts w:ascii="URWPalladioL-Roma" w:hAnsi="URWPalladioL-Roma" w:cs="URWPalladioL-Roma"/>
+          <w:b/>
+          <w:bCs/>
+          <w14:ligatures w14:val="standardContextual"/>
+        </w:rPr>
+      </w:pPr>
+    </w:p>
+    <w:p>
+      <w:pPr>
+        <w:autoSpaceDE w:val="0"/>
+        <w:autoSpaceDN w:val="0"/>
+        <w:adjustRightInd w:val="0"/>
+        <w:spacing w:after="0"/>
+        <w:ind w:left="0"/>
+        <w:jc w:val="center"/>
+        <w:rPr>
+          <w:rFonts w:ascii="URWPalladioL-Roma" w:hAnsi="URWPalladioL-Roma" w:cs="URWPalladioL-Roma"/>
+          <w:b/>
+          <w:bCs/>
+          <w14:ligatures w14:val="standardContextual"/>
+        </w:rPr>
+      </w:pPr>
+      <w:proofErr w:type="gramStart"/>
+      <w:r>
+        <w:rPr>
+          <w:rFonts w:ascii="URWPalladioL-Roma" w:hAnsi="URWPalladioL-Roma" w:cs="URWPalladioL-Roma"/>
+          <w:b/>
+          <w:bCs/>
+          <w14:ligatures w14:val="standardContextual"/>
+        </w:rPr>
+        <w:lastRenderedPageBreak/>
+        <w:t>Link</w:t>
+      </w:r>
+      <w:proofErr w:type="gramEnd"/>
+      <w:r>
+        <w:rPr>
+          <w:rFonts w:ascii="URWPalladioL-Roma" w:hAnsi="URWPalladioL-Roma" w:cs="URWPalladioL-Roma"/>
+          <w:b/>
+          <w:bCs/>
+          <w14:ligatures w14:val="standardContextual"/>
+        </w:rPr>
+        <w:t xml:space="preserve"> repositorio GitHub: </w:t>
+      </w:r>
+      <w:hyperlink r:id="rId7" w:history="1">
+        <w:r>
+          <w:rPr>
+            <w:rStyle w:val="Hipervnculo"/>
+            <w:rFonts w:ascii="URWPalladioL-Roma" w:hAnsi="URWPalladioL-Roma" w:cs="URWPalladioL-Roma"/>
+            <w:b/>
+            <w:bCs/>
+            <w14:ligatures w14:val="standardContextual"/>
+          </w:rPr>
+          <w:t>https://github.com/JorgeLuisRodriguezC</w:t>
+        </w:r>
+        <w:r>
+          <w:rPr>
+            <w:rStyle w:val="Hipervnculo"/>
+            <w:rFonts w:ascii="URWPalladioL-Roma" w:hAnsi="URWPalladioL-Roma" w:cs="URWPalladioL-Roma"/>
+            <w:b/>
+            <w:bCs/>
+            <w14:ligatures w14:val="standardContextual"/>
+          </w:rPr>
+          <w:t>r</w:t>
+        </w:r>
+        <w:r>
+          <w:rPr>
+            <w:rStyle w:val="Hipervnculo"/>
+            <w:rFonts w:ascii="URWPalladioL-Roma" w:hAnsi="URWPalladioL-Roma" w:cs="URWPalladioL-Roma"/>
+            <w:b/>
+            <w:bCs/>
+            <w14:ligatures w14:val="standardContextual"/>
+          </w:rPr>
+          <w:t>uz</w:t>
+        </w:r>
+        <w:r>
+          <w:rPr>
+            <w:rStyle w:val="Hipervnculo"/>
+            <w:rFonts w:ascii="URWPalladioL-Roma" w:hAnsi="URWPalladioL-Roma" w:cs="URWPalladioL-Roma"/>
+            <w:b/>
+            <w:bCs/>
+            <w14:ligatures w14:val="standardContextual"/>
+          </w:rPr>
+          <w:t>/</w:t>
+        </w:r>
+        <w:r>
+          <w:rPr>
+            <w:rStyle w:val="Hipervnculo"/>
+            <w:rFonts w:ascii="URWPalladioL-Roma" w:hAnsi="URWPalladioL-Roma" w:cs="URWPalladioL-Roma"/>
+            <w:b/>
+            <w:bCs/>
+            <w14:ligatures w14:val="standardContextual"/>
+          </w:rPr>
+          <w:t>POO_Progra-1</w:t>
+        </w:r>
+      </w:hyperlink>
+    </w:p>
+    <w:p>
+      <w:pPr>
+        <w:autoSpaceDE w:val="0"/>
+        <w:autoSpaceDN w:val="0"/>
+        <w:adjustRightInd w:val="0"/>
+        <w:spacing w:after="0"/>
+        <w:ind w:left="0"/>
+        <w:jc w:val="left"/>
+        <w:rPr>
+          <w:rFonts w:ascii="URWPalladioL-Roma" w:hAnsi="URWPalladioL-Roma" w:cs="URWPalladioL-Roma"/>
+          <w:b/>
+          <w:bCs/>
+          <w14:ligatures w14:val="standardContextual"/>
+        </w:rPr>
+      </w:pPr>
+    </w:p>
     <w:p>
       <w:pPr>
         <w:pStyle w:val="Prrafodelista"/>
@@ -411,7 +520,7 @@
                     </pic:cNvPicPr>
                   </pic:nvPicPr>
                   <pic:blipFill>
-                    <a:blip r:embed="rId7">
+                    <a:blip r:embed="rId8">
                       <a:extLst>
                         <a:ext uri="{28A0092B-C50C-407E-A947-70E740481C1C}">
                           <a14:useLocalDpi xmlns:a14="http://schemas.microsoft.com/office/drawing/2010/main" val="0"/>
@@ -2224,7 +2333,7 @@
           <w14:ligatures w14:val="standardContextual"/>
         </w:rPr>
       </w:pPr>
-      <w:hyperlink r:id="rId8" w:history="1">
+      <w:hyperlink r:id="rId9" w:history="1">
         <w:r>
           <w:rPr>
             <w:rFonts w:ascii="URWPalladioL-Roma" w:hAnsi="URWPalladioL-Roma" w:cs="URWPalladioL-Roma"/>
@@ -2272,7 +2381,7 @@
           <w14:ligatures w14:val="standardContextual"/>
         </w:rPr>
       </w:pPr>
-      <w:hyperlink r:id="rId9" w:history="1">
+      <w:hyperlink r:id="rId10" w:history="1">
         <w:r>
           <w:rPr>
             <w:rFonts w:ascii="URWPalladioL-Roma" w:hAnsi="URWPalladioL-Roma" w:cs="URWPalladioL-Roma"/>
@@ -2306,7 +2415,7 @@
           <w14:ligatures w14:val="standardContextual"/>
         </w:rPr>
       </w:pPr>
-      <w:hyperlink r:id="rId10" w:history="1">
+      <w:hyperlink r:id="rId11" w:history="1">
         <w:r>
           <w:rPr>
             <w:rFonts w:ascii="URWPalladioL-Roma" w:hAnsi="URWPalladioL-Roma" w:cs="URWPalladioL-Roma"/>
@@ -2322,7 +2431,7 @@
       </w:pPr>
     </w:p>
     <w:sectPr>
-      <w:footerReference w:type="default" r:id="rId11"/>
+      <w:footerReference w:type="default" r:id="rId12"/>
       <w:pgSz w:w="12240" w:h="15840"/>
       <w:pgMar w:top="1417" w:right="1701" w:bottom="1417" w:left="1701" w:header="708" w:footer="708" w:gutter="0"/>
       <w:pgNumType w:start="0"/>
@@ -2335,7 +2444,7 @@
 </file>
 
 <file path=word/endnotes.xml><?xml version="1.0" encoding="utf-8"?>
-<w:endnotes xmlns:wpc="http://schemas.microsoft.com/office/word/2010/wordprocessingCanvas" xmlns:cx="http://schemas.microsoft.com/office/drawing/2014/chartex" xmlns:cx1="http://schemas.microsoft.com/office/drawing/2015/9/8/chartex" xmlns:cx2="http://schemas.microsoft.com/office/drawing/2015/10/21/chartex" xmlns:cx3="http://schemas.microsoft.com/office/drawing/2016/5/9/chartex" xmlns:cx4="http://schemas.microsoft.com/office/drawing/2016/5/10/chartex" xmlns:cx5="http://schemas.microsoft.com/office/drawing/2016/5/11/chartex" xmlns:cx6="http://schemas.microsoft.com/office/drawing/2016/5/12/chartex" xmlns:cx7="http://schemas.microsoft.com/office/drawing/2016/5/13/chartex" xmlns:cx8="http://schemas.microsoft.com/office/drawing/2016/5/14/chartex" xmlns:mc="http://schemas.openxmlformats.org/markup-compatibility/2006" xmlns:aink="http://schemas.microsoft.com/office/drawing/2016/ink" xmlns:am3d="http://schemas.microsoft.com/office/drawing/2017/model3d" xmlns:o="urn:schemas-microsoft-com:office:office" xmlns:oel="http://schemas.microsoft.com/office/2019/extlst" xmlns:r="http://schemas.openxmlformats.org/officeDocument/2006/relationships" xmlns:m="http://schemas.openxmlformats.org/officeDocument/2006/math" xmlns:v="urn:schemas-microsoft-com:vml" xmlns:wp14="http://schemas.microsoft.com/office/word/2010/wordprocessingDrawing" xmlns:wp="http://schemas.openxmlformats.org/drawingml/2006/wordprocessingDrawing" xmlns:w10="urn:schemas-microsoft-com:office:word" xmlns:w="http://schemas.openxmlformats.org/wordprocessingml/2006/main" xmlns:w14="http://schemas.microsoft.com/office/word/2010/wordml" xmlns:w15="http://schemas.microsoft.com/office/word/2012/wordml" xmlns:w16cex="http://schemas.microsoft.com/office/word/2018/wordml/cex" xmlns:w16cid="http://schemas.microsoft.com/office/word/2016/wordml/cid" xmlns:w16="http://schemas.microsoft.com/office/word/2018/wordml" xmlns:w16sdtdh="http://schemas.microsoft.com/office/word/2020/wordml/sdtdatahash" xmlns:w16se="http://schemas.microsoft.com/office/word/2015/wordml/symex" xmlns:wpg="http://schemas.microsoft.com/office/word/2010/wordprocessingGroup" xmlns:wpi="http://schemas.microsoft.com/office/word/2010/wordprocessingInk" xmlns:wne="http://schemas.microsoft.com/office/word/2006/wordml" xmlns:wps="http://schemas.microsoft.com/office/word/2010/wordprocessingShape" mc:Ignorable="w14 w15 w16se w16cid w16 w16cex w16sdtdh wp14">
+<w:endnotes xmlns:wpc="http://schemas.microsoft.com/office/word/2010/wordprocessingCanvas" xmlns:cx="http://schemas.microsoft.com/office/drawing/2014/chartex" xmlns:cx1="http://schemas.microsoft.com/office/drawing/2015/9/8/chartex" xmlns:cx2="http://schemas.microsoft.com/office/drawing/2015/10/21/chartex" xmlns:cx3="http://schemas.microsoft.com/office/drawing/2016/5/9/chartex" xmlns:cx4="http://schemas.microsoft.com/office/drawing/2016/5/10/chartex" xmlns:cx5="http://schemas.microsoft.com/office/drawing/2016/5/11/chartex" xmlns:cx6="http://schemas.microsoft.com/office/drawing/2016/5/12/chartex" xmlns:cx7="http://schemas.microsoft.com/office/drawing/2016/5/13/chartex" xmlns:cx8="http://schemas.microsoft.com/office/drawing/2016/5/14/chartex" xmlns:mc="http://schemas.openxmlformats.org/markup-compatibility/2006" xmlns:aink="http://schemas.microsoft.com/office/drawing/2016/ink" xmlns:am3d="http://schemas.microsoft.com/office/drawing/2017/model3d" xmlns:o="urn:schemas-microsoft-com:office:office" xmlns:oel="http://schemas.microsoft.com/office/2019/extlst" xmlns:r="http://schemas.openxmlformats.org/officeDocument/2006/relationships" xmlns:m="http://schemas.openxmlformats.org/officeDocument/2006/math" xmlns:v="urn:schemas-microsoft-com:vml" xmlns:wp14="http://schemas.microsoft.com/office/word/2010/wordprocessingDrawing" xmlns:wp="http://schemas.openxmlformats.org/drawingml/2006/wordprocessingDrawing" xmlns:w10="urn:schemas-microsoft-com:office:word" xmlns:w="http://schemas.openxmlformats.org/wordprocessingml/2006/main" xmlns:w14="http://schemas.microsoft.com/office/word/2010/wordml" xmlns:w15="http://schemas.microsoft.com/office/word/2012/wordml" xmlns:w16cex="http://schemas.microsoft.com/office/word/2018/wordml/cex" xmlns:w16cid="http://schemas.microsoft.com/office/word/2016/wordml/cid" xmlns:w16="http://schemas.microsoft.com/office/word/2018/wordml" xmlns:w16du="http://schemas.microsoft.com/office/word/2023/wordml/word16du" xmlns:w16sdtdh="http://schemas.microsoft.com/office/word/2020/wordml/sdtdatahash" xmlns:w16se="http://schemas.microsoft.com/office/word/2015/wordml/symex" xmlns:wpg="http://schemas.microsoft.com/office/word/2010/wordprocessingGroup" xmlns:wpi="http://schemas.microsoft.com/office/word/2010/wordprocessingInk" xmlns:wne="http://schemas.microsoft.com/office/word/2006/wordml" xmlns:wps="http://schemas.microsoft.com/office/word/2010/wordprocessingShape" mc:Ignorable="w14 w15 w16se w16cid w16 w16cex w16sdtdh wp14">
   <w:endnote w:type="separator" w:id="-1">
     <w:p>
       <w:pPr>
@@ -2360,7 +2469,7 @@
 </file>
 
 <file path=word/footer1.xml><?xml version="1.0" encoding="utf-8"?>
-<w:ftr xmlns:wpc="http://schemas.microsoft.com/office/word/2010/wordprocessingCanvas" xmlns:cx="http://schemas.microsoft.com/office/drawing/2014/chartex" xmlns:cx1="http://schemas.microsoft.com/office/drawing/2015/9/8/chartex" xmlns:cx2="http://schemas.microsoft.com/office/drawing/2015/10/21/chartex" xmlns:cx3="http://schemas.microsoft.com/office/drawing/2016/5/9/chartex" xmlns:cx4="http://schemas.microsoft.com/office/drawing/2016/5/10/chartex" xmlns:cx5="http://schemas.microsoft.com/office/drawing/2016/5/11/chartex" xmlns:cx6="http://schemas.microsoft.com/office/drawing/2016/5/12/chartex" xmlns:cx7="http://schemas.microsoft.com/office/drawing/2016/5/13/chartex" xmlns:cx8="http://schemas.microsoft.com/office/drawing/2016/5/14/chartex" xmlns:mc="http://schemas.openxmlformats.org/markup-compatibility/2006" xmlns:aink="http://schemas.microsoft.com/office/drawing/2016/ink" xmlns:am3d="http://schemas.microsoft.com/office/drawing/2017/model3d" xmlns:o="urn:schemas-microsoft-com:office:office" xmlns:oel="http://schemas.microsoft.com/office/2019/extlst" xmlns:r="http://schemas.openxmlformats.org/officeDocument/2006/relationships" xmlns:m="http://schemas.openxmlformats.org/officeDocument/2006/math" xmlns:v="urn:schemas-microsoft-com:vml" xmlns:wp14="http://schemas.microsoft.com/office/word/2010/wordprocessingDrawing" xmlns:wp="http://schemas.openxmlformats.org/drawingml/2006/wordprocessingDrawing" xmlns:w10="urn:schemas-microsoft-com:office:word" xmlns:w="http://schemas.openxmlformats.org/wordprocessingml/2006/main" xmlns:w14="http://schemas.microsoft.com/office/word/2010/wordml" xmlns:w15="http://schemas.microsoft.com/office/word/2012/wordml" xmlns:w16cex="http://schemas.microsoft.com/office/word/2018/wordml/cex" xmlns:w16cid="http://schemas.microsoft.com/office/word/2016/wordml/cid" xmlns:w16="http://schemas.microsoft.com/office/word/2018/wordml" xmlns:w16sdtdh="http://schemas.microsoft.com/office/word/2020/wordml/sdtdatahash" xmlns:w16se="http://schemas.microsoft.com/office/word/2015/wordml/symex" xmlns:wpg="http://schemas.microsoft.com/office/word/2010/wordprocessingGroup" xmlns:wpi="http://schemas.microsoft.com/office/word/2010/wordprocessingInk" xmlns:wne="http://schemas.microsoft.com/office/word/2006/wordml" xmlns:wps="http://schemas.microsoft.com/office/word/2010/wordprocessingShape" mc:Ignorable="w14 w15 w16se w16cid w16 w16cex w16sdtdh wp14">
+<w:ftr xmlns:wpc="http://schemas.microsoft.com/office/word/2010/wordprocessingCanvas" xmlns:cx="http://schemas.microsoft.com/office/drawing/2014/chartex" xmlns:cx1="http://schemas.microsoft.com/office/drawing/2015/9/8/chartex" xmlns:cx2="http://schemas.microsoft.com/office/drawing/2015/10/21/chartex" xmlns:cx3="http://schemas.microsoft.com/office/drawing/2016/5/9/chartex" xmlns:cx4="http://schemas.microsoft.com/office/drawing/2016/5/10/chartex" xmlns:cx5="http://schemas.microsoft.com/office/drawing/2016/5/11/chartex" xmlns:cx6="http://schemas.microsoft.com/office/drawing/2016/5/12/chartex" xmlns:cx7="http://schemas.microsoft.com/office/drawing/2016/5/13/chartex" xmlns:cx8="http://schemas.microsoft.com/office/drawing/2016/5/14/chartex" xmlns:mc="http://schemas.openxmlformats.org/markup-compatibility/2006" xmlns:aink="http://schemas.microsoft.com/office/drawing/2016/ink" xmlns:am3d="http://schemas.microsoft.com/office/drawing/2017/model3d" xmlns:o="urn:schemas-microsoft-com:office:office" xmlns:oel="http://schemas.microsoft.com/office/2019/extlst" xmlns:r="http://schemas.openxmlformats.org/officeDocument/2006/relationships" xmlns:m="http://schemas.openxmlformats.org/officeDocument/2006/math" xmlns:v="urn:schemas-microsoft-com:vml" xmlns:wp14="http://schemas.microsoft.com/office/word/2010/wordprocessingDrawing" xmlns:wp="http://schemas.openxmlformats.org/drawingml/2006/wordprocessingDrawing" xmlns:w10="urn:schemas-microsoft-com:office:word" xmlns:w="http://schemas.openxmlformats.org/wordprocessingml/2006/main" xmlns:w14="http://schemas.microsoft.com/office/word/2010/wordml" xmlns:w15="http://schemas.microsoft.com/office/word/2012/wordml" xmlns:w16cex="http://schemas.microsoft.com/office/word/2018/wordml/cex" xmlns:w16cid="http://schemas.microsoft.com/office/word/2016/wordml/cid" xmlns:w16="http://schemas.microsoft.com/office/word/2018/wordml" xmlns:w16du="http://schemas.microsoft.com/office/word/2023/wordml/word16du" xmlns:w16sdtdh="http://schemas.microsoft.com/office/word/2020/wordml/sdtdatahash" xmlns:w16se="http://schemas.microsoft.com/office/word/2015/wordml/symex" xmlns:wpg="http://schemas.microsoft.com/office/word/2010/wordprocessingGroup" xmlns:wpi="http://schemas.microsoft.com/office/word/2010/wordprocessingInk" xmlns:wne="http://schemas.microsoft.com/office/word/2006/wordml" xmlns:wps="http://schemas.microsoft.com/office/word/2010/wordprocessingShape" mc:Ignorable="w14 w15 w16se w16cid w16 w16cex w16sdtdh wp14">
   <w:sdt>
     <w:sdtPr>
       <w:id w:val="896166568"/>
@@ -2454,7 +2563,7 @@
 </file>
 
 <file path=word/footnotes.xml><?xml version="1.0" encoding="utf-8"?>
-<w:footnotes xmlns:wpc="http://schemas.microsoft.com/office/word/2010/wordprocessingCanvas" xmlns:cx="http://schemas.microsoft.com/office/drawing/2014/chartex" xmlns:cx1="http://schemas.microsoft.com/office/drawing/2015/9/8/chartex" xmlns:cx2="http://schemas.microsoft.com/office/drawing/2015/10/21/chartex" xmlns:cx3="http://schemas.microsoft.com/office/drawing/2016/5/9/chartex" xmlns:cx4="http://schemas.microsoft.com/office/drawing/2016/5/10/chartex" xmlns:cx5="http://schemas.microsoft.com/office/drawing/2016/5/11/chartex" xmlns:cx6="http://schemas.microsoft.com/office/drawing/2016/5/12/chartex" xmlns:cx7="http://schemas.microsoft.com/office/drawing/2016/5/13/chartex" xmlns:cx8="http://schemas.microsoft.com/office/drawing/2016/5/14/chartex" xmlns:mc="http://schemas.openxmlformats.org/markup-compatibility/2006" xmlns:aink="http://schemas.microsoft.com/office/drawing/2016/ink" xmlns:am3d="http://schemas.microsoft.com/office/drawing/2017/model3d" xmlns:o="urn:schemas-microsoft-com:office:office" xmlns:oel="http://schemas.microsoft.com/office/2019/extlst" xmlns:r="http://schemas.openxmlformats.org/officeDocument/2006/relationships" xmlns:m="http://schemas.openxmlformats.org/officeDocument/2006/math" xmlns:v="urn:schemas-microsoft-com:vml" xmlns:wp14="http://schemas.microsoft.com/office/word/2010/wordprocessingDrawing" xmlns:wp="http://schemas.openxmlformats.org/drawingml/2006/wordprocessingDrawing" xmlns:w10="urn:schemas-microsoft-com:office:word" xmlns:w="http://schemas.openxmlformats.org/wordprocessingml/2006/main" xmlns:w14="http://schemas.microsoft.com/office/word/2010/wordml" xmlns:w15="http://schemas.microsoft.com/office/word/2012/wordml" xmlns:w16cex="http://schemas.microsoft.com/office/word/2018/wordml/cex" xmlns:w16cid="http://schemas.microsoft.com/office/word/2016/wordml/cid" xmlns:w16="http://schemas.microsoft.com/office/word/2018/wordml" xmlns:w16sdtdh="http://schemas.microsoft.com/office/word/2020/wordml/sdtdatahash" xmlns:w16se="http://schemas.microsoft.com/office/word/2015/wordml/symex" xmlns:wpg="http://schemas.microsoft.com/office/word/2010/wordprocessingGroup" xmlns:wpi="http://schemas.microsoft.com/office/word/2010/wordprocessingInk" xmlns:wne="http://schemas.microsoft.com/office/word/2006/wordml" xmlns:wps="http://schemas.microsoft.com/office/word/2010/wordprocessingShape" mc:Ignorable="w14 w15 w16se w16cid w16 w16cex w16sdtdh wp14">
+<w:footnotes xmlns:wpc="http://schemas.microsoft.com/office/word/2010/wordprocessingCanvas" xmlns:cx="http://schemas.microsoft.com/office/drawing/2014/chartex" xmlns:cx1="http://schemas.microsoft.com/office/drawing/2015/9/8/chartex" xmlns:cx2="http://schemas.microsoft.com/office/drawing/2015/10/21/chartex" xmlns:cx3="http://schemas.microsoft.com/office/drawing/2016/5/9/chartex" xmlns:cx4="http://schemas.microsoft.com/office/drawing/2016/5/10/chartex" xmlns:cx5="http://schemas.microsoft.com/office/drawing/2016/5/11/chartex" xmlns:cx6="http://schemas.microsoft.com/office/drawing/2016/5/12/chartex" xmlns:cx7="http://schemas.microsoft.com/office/drawing/2016/5/13/chartex" xmlns:cx8="http://schemas.microsoft.com/office/drawing/2016/5/14/chartex" xmlns:mc="http://schemas.openxmlformats.org/markup-compatibility/2006" xmlns:aink="http://schemas.microsoft.com/office/drawing/2016/ink" xmlns:am3d="http://schemas.microsoft.com/office/drawing/2017/model3d" xmlns:o="urn:schemas-microsoft-com:office:office" xmlns:oel="http://schemas.microsoft.com/office/2019/extlst" xmlns:r="http://schemas.openxmlformats.org/officeDocument/2006/relationships" xmlns:m="http://schemas.openxmlformats.org/officeDocument/2006/math" xmlns:v="urn:schemas-microsoft-com:vml" xmlns:wp14="http://schemas.microsoft.com/office/word/2010/wordprocessingDrawing" xmlns:wp="http://schemas.openxmlformats.org/drawingml/2006/wordprocessingDrawing" xmlns:w10="urn:schemas-microsoft-com:office:word" xmlns:w="http://schemas.openxmlformats.org/wordprocessingml/2006/main" xmlns:w14="http://schemas.microsoft.com/office/word/2010/wordml" xmlns:w15="http://schemas.microsoft.com/office/word/2012/wordml" xmlns:w16cex="http://schemas.microsoft.com/office/word/2018/wordml/cex" xmlns:w16cid="http://schemas.microsoft.com/office/word/2016/wordml/cid" xmlns:w16="http://schemas.microsoft.com/office/word/2018/wordml" xmlns:w16du="http://schemas.microsoft.com/office/word/2023/wordml/word16du" xmlns:w16sdtdh="http://schemas.microsoft.com/office/word/2020/wordml/sdtdatahash" xmlns:w16se="http://schemas.microsoft.com/office/word/2015/wordml/symex" xmlns:wpg="http://schemas.microsoft.com/office/word/2010/wordprocessingGroup" xmlns:wpi="http://schemas.microsoft.com/office/word/2010/wordprocessingInk" xmlns:wne="http://schemas.microsoft.com/office/word/2006/wordml" xmlns:wps="http://schemas.microsoft.com/office/word/2010/wordprocessingShape" mc:Ignorable="w14 w15 w16se w16cid w16 w16cex w16sdtdh wp14">
   <w:footnote w:type="separator" w:id="-1">
     <w:p>
       <w:pPr>
@@ -2479,7 +2588,7 @@
 </file>
 
 <file path=word/numbering.xml><?xml version="1.0" encoding="utf-8"?>
-<w:numbering xmlns:wpc="http://schemas.microsoft.com/office/word/2010/wordprocessingCanvas" xmlns:cx="http://schemas.microsoft.com/office/drawing/2014/chartex" xmlns:cx1="http://schemas.microsoft.com/office/drawing/2015/9/8/chartex" xmlns:cx2="http://schemas.microsoft.com/office/drawing/2015/10/21/chartex" xmlns:cx3="http://schemas.microsoft.com/office/drawing/2016/5/9/chartex" xmlns:cx4="http://schemas.microsoft.com/office/drawing/2016/5/10/chartex" xmlns:cx5="http://schemas.microsoft.com/office/drawing/2016/5/11/chartex" xmlns:cx6="http://schemas.microsoft.com/office/drawing/2016/5/12/chartex" xmlns:cx7="http://schemas.microsoft.com/office/drawing/2016/5/13/chartex" xmlns:cx8="http://schemas.microsoft.com/office/drawing/2016/5/14/chartex" xmlns:mc="http://schemas.openxmlformats.org/markup-compatibility/2006" xmlns:aink="http://schemas.microsoft.com/office/drawing/2016/ink" xmlns:am3d="http://schemas.microsoft.com/office/drawing/2017/model3d" xmlns:o="urn:schemas-microsoft-com:office:office" xmlns:oel="http://schemas.microsoft.com/office/2019/extlst" xmlns:r="http://schemas.openxmlformats.org/officeDocument/2006/relationships" xmlns:m="http://schemas.openxmlformats.org/officeDocument/2006/math" xmlns:v="urn:schemas-microsoft-com:vml" xmlns:wp14="http://schemas.microsoft.com/office/word/2010/wordprocessingDrawing" xmlns:wp="http://schemas.openxmlformats.org/drawingml/2006/wordprocessingDrawing" xmlns:w10="urn:schemas-microsoft-com:office:word" xmlns:w="http://schemas.openxmlformats.org/wordprocessingml/2006/main" xmlns:w14="http://schemas.microsoft.com/office/word/2010/wordml" xmlns:w15="http://schemas.microsoft.com/office/word/2012/wordml" xmlns:w16cex="http://schemas.microsoft.com/office/word/2018/wordml/cex" xmlns:w16cid="http://schemas.microsoft.com/office/word/2016/wordml/cid" xmlns:w16="http://schemas.microsoft.com/office/word/2018/wordml" xmlns:w16sdtdh="http://schemas.microsoft.com/office/word/2020/wordml/sdtdatahash" xmlns:w16se="http://schemas.microsoft.com/office/word/2015/wordml/symex" xmlns:wpg="http://schemas.microsoft.com/office/word/2010/wordprocessingGroup" xmlns:wpi="http://schemas.microsoft.com/office/word/2010/wordprocessingInk" xmlns:wne="http://schemas.microsoft.com/office/word/2006/wordml" xmlns:wps="http://schemas.microsoft.com/office/word/2010/wordprocessingShape" mc:Ignorable="w14 w15 w16se w16cid w16 w16cex w16sdtdh wp14">
+<w:numbering xmlns:wpc="http://schemas.microsoft.com/office/word/2010/wordprocessingCanvas" xmlns:cx="http://schemas.microsoft.com/office/drawing/2014/chartex" xmlns:cx1="http://schemas.microsoft.com/office/drawing/2015/9/8/chartex" xmlns:cx2="http://schemas.microsoft.com/office/drawing/2015/10/21/chartex" xmlns:cx3="http://schemas.microsoft.com/office/drawing/2016/5/9/chartex" xmlns:cx4="http://schemas.microsoft.com/office/drawing/2016/5/10/chartex" xmlns:cx5="http://schemas.microsoft.com/office/drawing/2016/5/11/chartex" xmlns:cx6="http://schemas.microsoft.com/office/drawing/2016/5/12/chartex" xmlns:cx7="http://schemas.microsoft.com/office/drawing/2016/5/13/chartex" xmlns:cx8="http://schemas.microsoft.com/office/drawing/2016/5/14/chartex" xmlns:mc="http://schemas.openxmlformats.org/markup-compatibility/2006" xmlns:aink="http://schemas.microsoft.com/office/drawing/2016/ink" xmlns:am3d="http://schemas.microsoft.com/office/drawing/2017/model3d" xmlns:o="urn:schemas-microsoft-com:office:office" xmlns:oel="http://schemas.microsoft.com/office/2019/extlst" xmlns:r="http://schemas.openxmlformats.org/officeDocument/2006/relationships" xmlns:m="http://schemas.openxmlformats.org/officeDocument/2006/math" xmlns:v="urn:schemas-microsoft-com:vml" xmlns:wp14="http://schemas.microsoft.com/office/word/2010/wordprocessingDrawing" xmlns:wp="http://schemas.openxmlformats.org/drawingml/2006/wordprocessingDrawing" xmlns:w10="urn:schemas-microsoft-com:office:word" xmlns:w="http://schemas.openxmlformats.org/wordprocessingml/2006/main" xmlns:w14="http://schemas.microsoft.com/office/word/2010/wordml" xmlns:w15="http://schemas.microsoft.com/office/word/2012/wordml" xmlns:w16cex="http://schemas.microsoft.com/office/word/2018/wordml/cex" xmlns:w16cid="http://schemas.microsoft.com/office/word/2016/wordml/cid" xmlns:w16="http://schemas.microsoft.com/office/word/2018/wordml" xmlns:w16du="http://schemas.microsoft.com/office/word/2023/wordml/word16du" xmlns:w16sdtdh="http://schemas.microsoft.com/office/word/2020/wordml/sdtdatahash" xmlns:w16se="http://schemas.microsoft.com/office/word/2015/wordml/symex" xmlns:wpg="http://schemas.microsoft.com/office/word/2010/wordprocessingGroup" xmlns:wpi="http://schemas.microsoft.com/office/word/2010/wordprocessingInk" xmlns:wne="http://schemas.microsoft.com/office/word/2006/wordml" xmlns:wps="http://schemas.microsoft.com/office/word/2010/wordprocessingShape" mc:Ignorable="w14 w15 w16se w16cid w16 w16cex w16sdtdh wp14">
   <w:abstractNum w:abstractNumId="0" w15:restartNumberingAfterBreak="0">
     <w:nsid w:val="0456063C"/>
     <w:multiLevelType w:val="hybridMultilevel"/>
@@ -3938,6 +4047,18 @@
       <w14:ligatures w14:val="none"/>
     </w:rPr>
   </w:style>
+  <w:style w:type="character" w:styleId="Hipervnculovisitado">
+    <w:name w:val="FollowedHyperlink"/>
+    <w:basedOn w:val="Fuentedeprrafopredeter"/>
+    <w:uiPriority w:val="99"/>
+    <w:semiHidden/>
+    <w:unhideWhenUsed/>
+    <w:rsid w:val="005A1EAA"/>
+    <w:rPr>
+      <w:color w:val="954F72" w:themeColor="followedHyperlink"/>
+      <w:u w:val="single"/>
+    </w:rPr>
+  </w:style>
 </w:styles>
 </file>
 

</xml_diff>